<commit_message>
Epic 4 - Andrii Fediv
</commit_message>
<xml_diff>
--- a/ai_13/andrii_fediv/epic_4/epic_4_practice_and_labs_report_andrii_fediv.docx
+++ b/ai_13/andrii_fediv/epic_4/epic_4_practice_and_labs_report_andrii_fediv.docx
@@ -4980,37 +4980,7 @@
           <w:szCs w:val="32"/>
           <w:lang w:val="en-US"/>
         </w:rPr>
-        <w:t xml:space="preserve"> Lab 3</w:t>
-      </w:r>
-      <w:r>
-        <w:rPr>
-          <w:rFonts w:ascii="Times New Roman" w:eastAsia="Times New Roman" w:hAnsi="Times New Roman" w:cs="Times New Roman"/>
-          <w:b/>
-          <w:sz w:val="32"/>
-          <w:szCs w:val="32"/>
-          <w:lang w:val="en-US"/>
-        </w:rPr>
-        <w:t xml:space="preserve"> (v</w:t>
-      </w:r>
-      <w:r>
-        <w:rPr>
-          <w:rFonts w:ascii="Times New Roman" w:eastAsia="Times New Roman" w:hAnsi="Times New Roman" w:cs="Times New Roman"/>
-          <w:b/>
-          <w:sz w:val="32"/>
-          <w:szCs w:val="32"/>
-          <w:lang w:val="en-US"/>
-        </w:rPr>
-        <w:t>2</w:t>
-      </w:r>
-      <w:r>
-        <w:rPr>
-          <w:rFonts w:ascii="Times New Roman" w:eastAsia="Times New Roman" w:hAnsi="Times New Roman" w:cs="Times New Roman"/>
-          <w:b/>
-          <w:sz w:val="32"/>
-          <w:szCs w:val="32"/>
-          <w:lang w:val="en-US"/>
-        </w:rPr>
-        <w:t>)</w:t>
+        <w:t xml:space="preserve"> Lab 3 (v2)</w:t>
       </w:r>
     </w:p>
     <w:p>
@@ -6882,7 +6852,47 @@
           <w:lang w:val="en-US"/>
         </w:rPr>
         <w:lastRenderedPageBreak/>
-        <w:t>UML-diagram block-scheme for each task</w:t>
+        <w:t>UML-diagram block-scheme</w:t>
+      </w:r>
+      <w:r>
+        <w:rPr>
+          <w:rFonts w:ascii="Times New Roman" w:eastAsia="Times New Roman" w:hAnsi="Times New Roman" w:cs="Times New Roman"/>
+          <w:b/>
+          <w:sz w:val="28"/>
+          <w:szCs w:val="28"/>
+          <w:lang w:val="en-US"/>
+        </w:rPr>
+        <w:t xml:space="preserve"> to</w:t>
+      </w:r>
+      <w:r>
+        <w:rPr>
+          <w:rFonts w:ascii="Times New Roman" w:eastAsia="Times New Roman" w:hAnsi="Times New Roman" w:cs="Times New Roman"/>
+          <w:b/>
+          <w:sz w:val="28"/>
+          <w:szCs w:val="28"/>
+          <w:lang w:val="en-US"/>
+        </w:rPr>
+        <w:t xml:space="preserve"> </w:t>
+      </w:r>
+      <w:r>
+        <w:rPr>
+          <w:rFonts w:ascii="Times New Roman" w:eastAsia="Times New Roman" w:hAnsi="Times New Roman" w:cs="Times New Roman"/>
+          <w:b/>
+          <w:sz w:val="28"/>
+          <w:szCs w:val="28"/>
+          <w:lang w:val="en-US"/>
+        </w:rPr>
+        <w:t>the most complex</w:t>
+      </w:r>
+      <w:r>
+        <w:rPr>
+          <w:rFonts w:ascii="Times New Roman" w:eastAsia="Times New Roman" w:hAnsi="Times New Roman" w:cs="Times New Roman"/>
+          <w:b/>
+          <w:sz w:val="28"/>
+          <w:szCs w:val="28"/>
+          <w:lang w:val="en-US"/>
+        </w:rPr>
+        <w:t xml:space="preserve"> task</w:t>
       </w:r>
     </w:p>
     <w:p>
@@ -6925,6 +6935,7 @@
     </w:p>
     <w:p>
       <w:pPr>
+        <w:jc w:val="center"/>
         <w:rPr>
           <w:rFonts w:ascii="Times New Roman" w:eastAsia="Times New Roman" w:hAnsi="Times New Roman" w:cs="Times New Roman"/>
           <w:i/>
@@ -6933,6 +6944,50 @@
           <w:lang w:val="uk-UA"/>
         </w:rPr>
       </w:pPr>
+      <w:r>
+        <w:rPr>
+          <w:rFonts w:ascii="Times New Roman" w:eastAsia="Times New Roman" w:hAnsi="Times New Roman" w:cs="Times New Roman"/>
+          <w:i/>
+          <w:sz w:val="28"/>
+          <w:szCs w:val="28"/>
+          <w:lang w:val="uk-UA"/>
+        </w:rPr>
+        <w:drawing>
+          <wp:inline distT="0" distB="0" distL="0" distR="0" wp14:anchorId="65AA7555" wp14:editId="36A6B73D">
+            <wp:extent cx="5733415" cy="4418895"/>
+            <wp:effectExtent l="0" t="0" r="635" b="1270"/>
+            <wp:docPr id="2" name="Рисунок 2"/>
+            <wp:cNvGraphicFramePr>
+              <a:graphicFrameLocks xmlns:a="http://schemas.openxmlformats.org/drawingml/2006/main" noChangeAspect="1"/>
+            </wp:cNvGraphicFramePr>
+            <a:graphic xmlns:a="http://schemas.openxmlformats.org/drawingml/2006/main">
+              <a:graphicData uri="http://schemas.openxmlformats.org/drawingml/2006/picture">
+                <pic:pic xmlns:pic="http://schemas.openxmlformats.org/drawingml/2006/picture">
+                  <pic:nvPicPr>
+                    <pic:cNvPr id="0" name=""/>
+                    <pic:cNvPicPr/>
+                  </pic:nvPicPr>
+                  <pic:blipFill>
+                    <a:blip r:embed="rId11"/>
+                    <a:stretch>
+                      <a:fillRect/>
+                    </a:stretch>
+                  </pic:blipFill>
+                  <pic:spPr>
+                    <a:xfrm>
+                      <a:off x="0" y="0"/>
+                      <a:ext cx="5733415" cy="4418895"/>
+                    </a:xfrm>
+                    <a:prstGeom prst="rect">
+                      <a:avLst/>
+                    </a:prstGeom>
+                  </pic:spPr>
+                </pic:pic>
+              </a:graphicData>
+            </a:graphic>
+          </wp:inline>
+        </w:drawing>
+      </w:r>
     </w:p>
     <w:p>
       <w:pPr>
@@ -6951,44 +7006,42 @@
           <w:i/>
           <w:sz w:val="28"/>
           <w:szCs w:val="28"/>
-          <w:lang w:val="uk-UA"/>
-        </w:rPr>
-        <w:pict>
-          <v:shapetype id="_x0000_t75" coordsize="21600,21600" o:spt="75" o:preferrelative="t" path="m@4@5l@4@11@9@11@9@5xe" filled="f" stroked="f">
-            <v:stroke joinstyle="miter"/>
-            <v:formulas>
-              <v:f eqn="if lineDrawn pixelLineWidth 0"/>
-              <v:f eqn="sum @0 1 0"/>
-              <v:f eqn="sum 0 0 @1"/>
-              <v:f eqn="prod @2 1 2"/>
-              <v:f eqn="prod @3 21600 pixelWidth"/>
-              <v:f eqn="prod @3 21600 pixelHeight"/>
-              <v:f eqn="sum @0 0 1"/>
-              <v:f eqn="prod @6 1 2"/>
-              <v:f eqn="prod @7 21600 pixelWidth"/>
-              <v:f eqn="sum @8 21600 0"/>
-              <v:f eqn="prod @7 21600 pixelHeight"/>
-              <v:f eqn="sum @10 21600 0"/>
-            </v:formulas>
-            <v:path o:extrusionok="f" gradientshapeok="t" o:connecttype="rect"/>
-            <o:lock v:ext="edit" aspectratio="t"/>
-          </v:shapetype>
-          <v:shape id="_x0000_i1025" type="#_x0000_t75" style="width:450.4pt;height:438.75pt">
-            <v:imagedata r:id="rId11" o:title="vns4"/>
-          </v:shape>
-        </w:pict>
-      </w:r>
-    </w:p>
-    <w:p>
-      <w:pPr>
+          <w:lang w:val="en-US"/>
+        </w:rPr>
+        <w:t>~</w:t>
+      </w:r>
+      <w:r>
         <w:rPr>
           <w:rFonts w:ascii="Times New Roman" w:eastAsia="Times New Roman" w:hAnsi="Times New Roman" w:cs="Times New Roman"/>
           <w:i/>
           <w:sz w:val="28"/>
           <w:szCs w:val="28"/>
-          <w:lang w:val="uk-UA"/>
-        </w:rPr>
-      </w:pPr>
+          <w:lang w:val="en-US"/>
+        </w:rPr>
+        <w:t>4</w:t>
+      </w:r>
+      <w:r>
+        <w:rPr>
+          <w:rFonts w:ascii="Times New Roman" w:eastAsia="Times New Roman" w:hAnsi="Times New Roman" w:cs="Times New Roman"/>
+          <w:i/>
+          <w:sz w:val="28"/>
+          <w:szCs w:val="28"/>
+          <w:lang w:val="en-US"/>
+        </w:rPr>
+        <w:t>0</w:t>
+      </w:r>
+      <w:proofErr w:type="spellStart"/>
+      <w:r>
+        <w:rPr>
+          <w:rFonts w:ascii="Times New Roman" w:eastAsia="Times New Roman" w:hAnsi="Times New Roman" w:cs="Times New Roman"/>
+          <w:i/>
+          <w:sz w:val="28"/>
+          <w:szCs w:val="28"/>
+          <w:lang w:val="uk-UA"/>
+        </w:rPr>
+        <w:t>хв</w:t>
+      </w:r>
+      <w:proofErr w:type="spellEnd"/>
     </w:p>
     <w:p>
       <w:pPr>
@@ -6998,10 +7051,13 @@
           <w:i/>
           <w:sz w:val="28"/>
           <w:szCs w:val="28"/>
-          <w:lang w:val="uk-UA"/>
-        </w:rPr>
-      </w:pPr>
-      <w:r>
+          <w:lang w:val="en-US"/>
+        </w:rPr>
+      </w:pPr>
+    </w:p>
+    <w:p>
+      <w:pPr>
+        <w:jc w:val="center"/>
         <w:rPr>
           <w:rFonts w:ascii="Times New Roman" w:eastAsia="Times New Roman" w:hAnsi="Times New Roman" w:cs="Times New Roman"/>
           <w:i/>
@@ -7009,22 +7065,345 @@
           <w:szCs w:val="28"/>
           <w:lang w:val="en-US"/>
         </w:rPr>
+      </w:pPr>
+      <w:r>
+        <w:rPr>
+          <w:rFonts w:ascii="Times New Roman" w:eastAsia="Times New Roman" w:hAnsi="Times New Roman" w:cs="Times New Roman"/>
+          <w:i/>
+          <w:sz w:val="28"/>
+          <w:szCs w:val="28"/>
+          <w:lang w:val="uk-UA"/>
+        </w:rPr>
+        <w:t xml:space="preserve">VNS </w:t>
+      </w:r>
+      <w:proofErr w:type="spellStart"/>
+      <w:r>
+        <w:rPr>
+          <w:rFonts w:ascii="Times New Roman" w:eastAsia="Times New Roman" w:hAnsi="Times New Roman" w:cs="Times New Roman"/>
+          <w:i/>
+          <w:sz w:val="28"/>
+          <w:szCs w:val="28"/>
+          <w:lang w:val="uk-UA"/>
+        </w:rPr>
+        <w:t>Lab</w:t>
+      </w:r>
+      <w:proofErr w:type="spellEnd"/>
+      <w:r>
+        <w:rPr>
+          <w:rFonts w:ascii="Times New Roman" w:eastAsia="Times New Roman" w:hAnsi="Times New Roman" w:cs="Times New Roman"/>
+          <w:i/>
+          <w:sz w:val="28"/>
+          <w:szCs w:val="28"/>
+          <w:lang w:val="uk-UA"/>
+        </w:rPr>
+        <w:t xml:space="preserve"> </w:t>
+      </w:r>
+      <w:r>
+        <w:rPr>
+          <w:rFonts w:ascii="Times New Roman" w:eastAsia="Times New Roman" w:hAnsi="Times New Roman" w:cs="Times New Roman"/>
+          <w:i/>
+          <w:sz w:val="28"/>
+          <w:szCs w:val="28"/>
+          <w:lang w:val="en-US"/>
+        </w:rPr>
+        <w:t>5</w:t>
+      </w:r>
+      <w:r>
+        <w:rPr>
+          <w:rFonts w:ascii="Times New Roman" w:eastAsia="Times New Roman" w:hAnsi="Times New Roman" w:cs="Times New Roman"/>
+          <w:i/>
+          <w:sz w:val="28"/>
+          <w:szCs w:val="28"/>
+          <w:lang w:val="uk-UA"/>
+        </w:rPr>
+        <w:t xml:space="preserve"> </w:t>
+      </w:r>
+      <w:proofErr w:type="spellStart"/>
+      <w:r>
+        <w:rPr>
+          <w:rFonts w:ascii="Times New Roman" w:eastAsia="Times New Roman" w:hAnsi="Times New Roman" w:cs="Times New Roman"/>
+          <w:i/>
+          <w:sz w:val="28"/>
+          <w:szCs w:val="28"/>
+          <w:lang w:val="uk-UA"/>
+        </w:rPr>
+        <w:t>Task</w:t>
+      </w:r>
+      <w:proofErr w:type="spellEnd"/>
+      <w:r>
+        <w:rPr>
+          <w:rFonts w:ascii="Times New Roman" w:eastAsia="Times New Roman" w:hAnsi="Times New Roman" w:cs="Times New Roman"/>
+          <w:i/>
+          <w:sz w:val="28"/>
+          <w:szCs w:val="28"/>
+          <w:lang w:val="uk-UA"/>
+        </w:rPr>
+        <w:t xml:space="preserve"> 1</w:t>
+      </w:r>
+    </w:p>
+    <w:p>
+      <w:pPr>
+        <w:jc w:val="center"/>
+        <w:rPr>
+          <w:rFonts w:ascii="Times New Roman" w:eastAsia="Times New Roman" w:hAnsi="Times New Roman" w:cs="Times New Roman"/>
+          <w:sz w:val="28"/>
+          <w:szCs w:val="28"/>
+          <w:lang w:val="en-US"/>
+        </w:rPr>
+      </w:pPr>
+      <w:r>
+        <w:rPr>
+          <w:rFonts w:ascii="Times New Roman" w:eastAsia="Times New Roman" w:hAnsi="Times New Roman" w:cs="Times New Roman"/>
+          <w:sz w:val="28"/>
+          <w:szCs w:val="28"/>
+          <w:lang w:val="en-US"/>
+        </w:rPr>
         <w:t>~</w:t>
       </w:r>
       <w:r>
         <w:rPr>
           <w:rFonts w:ascii="Times New Roman" w:eastAsia="Times New Roman" w:hAnsi="Times New Roman" w:cs="Times New Roman"/>
-          <w:i/>
-          <w:sz w:val="28"/>
-          <w:szCs w:val="28"/>
-          <w:lang w:val="en-US"/>
-        </w:rPr>
-        <w:t>4</w:t>
-      </w:r>
-      <w:r>
-        <w:rPr>
-          <w:rFonts w:ascii="Times New Roman" w:eastAsia="Times New Roman" w:hAnsi="Times New Roman" w:cs="Times New Roman"/>
-          <w:i/>
+          <w:sz w:val="28"/>
+          <w:szCs w:val="28"/>
+          <w:lang w:val="en-US"/>
+        </w:rPr>
+        <w:t>20</w:t>
+      </w:r>
+      <w:proofErr w:type="spellStart"/>
+      <w:r>
+        <w:rPr>
+          <w:rFonts w:ascii="Times New Roman" w:eastAsia="Times New Roman" w:hAnsi="Times New Roman" w:cs="Times New Roman"/>
+          <w:sz w:val="28"/>
+          <w:szCs w:val="28"/>
+          <w:lang w:val="uk-UA"/>
+        </w:rPr>
+        <w:t>хв</w:t>
+      </w:r>
+      <w:proofErr w:type="spellEnd"/>
+      <w:r>
+        <w:rPr>
+          <w:rFonts w:ascii="Times New Roman" w:eastAsia="Times New Roman" w:hAnsi="Times New Roman" w:cs="Times New Roman"/>
+          <w:sz w:val="28"/>
+          <w:szCs w:val="28"/>
+          <w:lang w:val="uk-UA"/>
+        </w:rPr>
+        <w:t xml:space="preserve"> </w:t>
+      </w:r>
+    </w:p>
+    <w:p>
+      <w:pPr>
+        <w:rPr>
+          <w:rFonts w:ascii="Times New Roman" w:eastAsia="Times New Roman" w:hAnsi="Times New Roman" w:cs="Times New Roman"/>
+          <w:sz w:val="28"/>
+          <w:szCs w:val="28"/>
+          <w:lang w:val="en-US"/>
+        </w:rPr>
+      </w:pPr>
+    </w:p>
+    <w:p>
+      <w:pPr>
+        <w:jc w:val="center"/>
+        <w:rPr>
+          <w:rFonts w:ascii="Times New Roman" w:eastAsia="Times New Roman" w:hAnsi="Times New Roman" w:cs="Times New Roman"/>
+          <w:sz w:val="28"/>
+          <w:szCs w:val="28"/>
+          <w:lang w:val="en-US"/>
+        </w:rPr>
+      </w:pPr>
+      <w:proofErr w:type="spellStart"/>
+      <w:r>
+        <w:rPr>
+          <w:rFonts w:ascii="Times New Roman" w:eastAsia="Times New Roman" w:hAnsi="Times New Roman" w:cs="Times New Roman"/>
+          <w:sz w:val="28"/>
+          <w:szCs w:val="28"/>
+          <w:lang w:val="en-US"/>
+        </w:rPr>
+        <w:t>Algotester</w:t>
+      </w:r>
+      <w:proofErr w:type="spellEnd"/>
+      <w:r>
+        <w:rPr>
+          <w:rFonts w:ascii="Times New Roman" w:eastAsia="Times New Roman" w:hAnsi="Times New Roman" w:cs="Times New Roman"/>
+          <w:sz w:val="28"/>
+          <w:szCs w:val="28"/>
+          <w:lang w:val="en-US"/>
+        </w:rPr>
+        <w:t xml:space="preserve"> Lab 2 v1</w:t>
+      </w:r>
+    </w:p>
+    <w:p>
+      <w:pPr>
+        <w:jc w:val="center"/>
+        <w:rPr>
+          <w:rFonts w:ascii="Times New Roman" w:eastAsia="Times New Roman" w:hAnsi="Times New Roman" w:cs="Times New Roman"/>
+          <w:sz w:val="28"/>
+          <w:szCs w:val="28"/>
+          <w:lang w:val="en-US"/>
+        </w:rPr>
+      </w:pPr>
+      <w:r>
+        <w:rPr>
+          <w:rFonts w:ascii="Times New Roman" w:eastAsia="Times New Roman" w:hAnsi="Times New Roman" w:cs="Times New Roman"/>
+          <w:sz w:val="28"/>
+          <w:szCs w:val="28"/>
+          <w:lang w:val="en-US"/>
+        </w:rPr>
+        <w:t>~3</w:t>
+      </w:r>
+      <w:r>
+        <w:rPr>
+          <w:rFonts w:ascii="Times New Roman" w:eastAsia="Times New Roman" w:hAnsi="Times New Roman" w:cs="Times New Roman"/>
+          <w:sz w:val="28"/>
+          <w:szCs w:val="28"/>
+          <w:lang w:val="en-US"/>
+        </w:rPr>
+        <w:t>5</w:t>
+      </w:r>
+      <w:proofErr w:type="spellStart"/>
+      <w:r>
+        <w:rPr>
+          <w:rFonts w:ascii="Times New Roman" w:eastAsia="Times New Roman" w:hAnsi="Times New Roman" w:cs="Times New Roman"/>
+          <w:sz w:val="28"/>
+          <w:szCs w:val="28"/>
+          <w:lang w:val="uk-UA"/>
+        </w:rPr>
+        <w:t>хв</w:t>
+      </w:r>
+      <w:proofErr w:type="spellEnd"/>
+    </w:p>
+    <w:p>
+      <w:pPr>
+        <w:rPr>
+          <w:rFonts w:ascii="Times New Roman" w:eastAsia="Times New Roman" w:hAnsi="Times New Roman" w:cs="Times New Roman"/>
+          <w:sz w:val="28"/>
+          <w:szCs w:val="28"/>
+          <w:lang w:val="en-US"/>
+        </w:rPr>
+      </w:pPr>
+    </w:p>
+    <w:p>
+      <w:pPr>
+        <w:jc w:val="center"/>
+        <w:rPr>
+          <w:rFonts w:ascii="Times New Roman" w:eastAsia="Times New Roman" w:hAnsi="Times New Roman" w:cs="Times New Roman"/>
+          <w:sz w:val="28"/>
+          <w:szCs w:val="28"/>
+          <w:lang w:val="en-US"/>
+        </w:rPr>
+      </w:pPr>
+      <w:proofErr w:type="spellStart"/>
+      <w:r>
+        <w:rPr>
+          <w:rFonts w:ascii="Times New Roman" w:eastAsia="Times New Roman" w:hAnsi="Times New Roman" w:cs="Times New Roman"/>
+          <w:sz w:val="28"/>
+          <w:szCs w:val="28"/>
+          <w:lang w:val="en-US"/>
+        </w:rPr>
+        <w:t>ALgotester</w:t>
+      </w:r>
+      <w:proofErr w:type="spellEnd"/>
+      <w:r>
+        <w:rPr>
+          <w:rFonts w:ascii="Times New Roman" w:eastAsia="Times New Roman" w:hAnsi="Times New Roman" w:cs="Times New Roman"/>
+          <w:sz w:val="28"/>
+          <w:szCs w:val="28"/>
+          <w:lang w:val="en-US"/>
+        </w:rPr>
+        <w:t xml:space="preserve"> lab 3 v2</w:t>
+      </w:r>
+    </w:p>
+    <w:p>
+      <w:pPr>
+        <w:jc w:val="center"/>
+        <w:rPr>
+          <w:rFonts w:ascii="Times New Roman" w:eastAsia="Times New Roman" w:hAnsi="Times New Roman" w:cs="Times New Roman"/>
+          <w:sz w:val="28"/>
+          <w:szCs w:val="28"/>
+          <w:lang w:val="en-US"/>
+        </w:rPr>
+      </w:pPr>
+      <w:r>
+        <w:rPr>
+          <w:rFonts w:ascii="Times New Roman" w:eastAsia="Times New Roman" w:hAnsi="Times New Roman" w:cs="Times New Roman"/>
+          <w:sz w:val="28"/>
+          <w:szCs w:val="28"/>
+          <w:lang w:val="en-US"/>
+        </w:rPr>
+        <w:t>~4</w:t>
+      </w:r>
+      <w:r>
+        <w:rPr>
+          <w:rFonts w:ascii="Times New Roman" w:eastAsia="Times New Roman" w:hAnsi="Times New Roman" w:cs="Times New Roman"/>
+          <w:sz w:val="28"/>
+          <w:szCs w:val="28"/>
+          <w:lang w:val="en-US"/>
+        </w:rPr>
+        <w:t>5</w:t>
+      </w:r>
+      <w:proofErr w:type="spellStart"/>
+      <w:r>
+        <w:rPr>
+          <w:rFonts w:ascii="Times New Roman" w:eastAsia="Times New Roman" w:hAnsi="Times New Roman" w:cs="Times New Roman"/>
+          <w:sz w:val="28"/>
+          <w:szCs w:val="28"/>
+          <w:lang w:val="uk-UA"/>
+        </w:rPr>
+        <w:t>хв</w:t>
+      </w:r>
+      <w:proofErr w:type="spellEnd"/>
+    </w:p>
+    <w:p>
+      <w:pPr>
+        <w:rPr>
+          <w:rFonts w:ascii="Times New Roman" w:eastAsia="Times New Roman" w:hAnsi="Times New Roman" w:cs="Times New Roman"/>
+          <w:sz w:val="28"/>
+          <w:szCs w:val="28"/>
+          <w:lang w:val="en-US"/>
+        </w:rPr>
+      </w:pPr>
+    </w:p>
+    <w:p>
+      <w:pPr>
+        <w:jc w:val="center"/>
+        <w:rPr>
+          <w:rFonts w:ascii="Times New Roman" w:eastAsia="Times New Roman" w:hAnsi="Times New Roman" w:cs="Times New Roman"/>
+          <w:sz w:val="28"/>
+          <w:szCs w:val="28"/>
+          <w:lang w:val="en-US"/>
+        </w:rPr>
+      </w:pPr>
+      <w:r>
+        <w:rPr>
+          <w:rFonts w:ascii="Times New Roman" w:eastAsia="Times New Roman" w:hAnsi="Times New Roman" w:cs="Times New Roman"/>
+          <w:sz w:val="28"/>
+          <w:szCs w:val="28"/>
+          <w:lang w:val="en-US"/>
+        </w:rPr>
+        <w:t>Class Practice Task</w:t>
+      </w:r>
+    </w:p>
+    <w:p>
+      <w:pPr>
+        <w:jc w:val="center"/>
+        <w:rPr>
+          <w:rFonts w:ascii="Times New Roman" w:eastAsia="Times New Roman" w:hAnsi="Times New Roman" w:cs="Times New Roman"/>
+          <w:sz w:val="28"/>
+          <w:szCs w:val="28"/>
+          <w:lang w:val="uk-UA"/>
+        </w:rPr>
+      </w:pPr>
+      <w:r>
+        <w:rPr>
+          <w:rFonts w:ascii="Times New Roman" w:eastAsia="Times New Roman" w:hAnsi="Times New Roman" w:cs="Times New Roman"/>
+          <w:sz w:val="28"/>
+          <w:szCs w:val="28"/>
+          <w:lang w:val="en-US"/>
+        </w:rPr>
+        <w:t>~2</w:t>
+      </w:r>
+      <w:r>
+        <w:rPr>
+          <w:rFonts w:ascii="Times New Roman" w:eastAsia="Times New Roman" w:hAnsi="Times New Roman" w:cs="Times New Roman"/>
           <w:sz w:val="28"/>
           <w:szCs w:val="28"/>
           <w:lang w:val="en-US"/>
@@ -7035,7 +7414,6 @@
       <w:r>
         <w:rPr>
           <w:rFonts w:ascii="Times New Roman" w:eastAsia="Times New Roman" w:hAnsi="Times New Roman" w:cs="Times New Roman"/>
-          <w:i/>
           <w:sz w:val="28"/>
           <w:szCs w:val="28"/>
           <w:lang w:val="uk-UA"/>
@@ -7046,199 +7424,103 @@
     </w:p>
     <w:p>
       <w:pPr>
+        <w:rPr>
+          <w:rFonts w:ascii="Times New Roman" w:eastAsia="Times New Roman" w:hAnsi="Times New Roman" w:cs="Times New Roman"/>
+          <w:sz w:val="28"/>
+          <w:szCs w:val="28"/>
+          <w:lang w:val="en-US"/>
+        </w:rPr>
+      </w:pPr>
+    </w:p>
+    <w:p>
+      <w:pPr>
         <w:jc w:val="center"/>
         <w:rPr>
           <w:rFonts w:ascii="Times New Roman" w:eastAsia="Times New Roman" w:hAnsi="Times New Roman" w:cs="Times New Roman"/>
-          <w:i/>
-          <w:sz w:val="28"/>
-          <w:szCs w:val="28"/>
-          <w:lang w:val="en-US"/>
-        </w:rPr>
-      </w:pPr>
+          <w:sz w:val="28"/>
+          <w:szCs w:val="28"/>
+          <w:lang w:val="en-US"/>
+        </w:rPr>
+      </w:pPr>
+      <w:proofErr w:type="spellStart"/>
+      <w:r>
+        <w:rPr>
+          <w:rFonts w:ascii="Times New Roman" w:eastAsia="Times New Roman" w:hAnsi="Times New Roman" w:cs="Times New Roman"/>
+          <w:sz w:val="28"/>
+          <w:szCs w:val="28"/>
+          <w:lang w:val="uk-UA"/>
+        </w:rPr>
+        <w:t>Self</w:t>
+      </w:r>
+      <w:proofErr w:type="spellEnd"/>
+      <w:r>
+        <w:rPr>
+          <w:rFonts w:ascii="Times New Roman" w:eastAsia="Times New Roman" w:hAnsi="Times New Roman" w:cs="Times New Roman"/>
+          <w:sz w:val="28"/>
+          <w:szCs w:val="28"/>
+          <w:lang w:val="uk-UA"/>
+        </w:rPr>
+        <w:t xml:space="preserve"> </w:t>
+      </w:r>
+      <w:proofErr w:type="spellStart"/>
+      <w:r>
+        <w:rPr>
+          <w:rFonts w:ascii="Times New Roman" w:eastAsia="Times New Roman" w:hAnsi="Times New Roman" w:cs="Times New Roman"/>
+          <w:sz w:val="28"/>
+          <w:szCs w:val="28"/>
+          <w:lang w:val="uk-UA"/>
+        </w:rPr>
+        <w:t>Practice</w:t>
+      </w:r>
+      <w:proofErr w:type="spellEnd"/>
+      <w:r>
+        <w:rPr>
+          <w:rFonts w:ascii="Times New Roman" w:eastAsia="Times New Roman" w:hAnsi="Times New Roman" w:cs="Times New Roman"/>
+          <w:sz w:val="28"/>
+          <w:szCs w:val="28"/>
+          <w:lang w:val="uk-UA"/>
+        </w:rPr>
+        <w:t xml:space="preserve"> </w:t>
+      </w:r>
+      <w:proofErr w:type="spellStart"/>
+      <w:r>
+        <w:rPr>
+          <w:rFonts w:ascii="Times New Roman" w:eastAsia="Times New Roman" w:hAnsi="Times New Roman" w:cs="Times New Roman"/>
+          <w:sz w:val="28"/>
+          <w:szCs w:val="28"/>
+          <w:lang w:val="uk-UA"/>
+        </w:rPr>
+        <w:t>Task</w:t>
+      </w:r>
+      <w:proofErr w:type="spellEnd"/>
     </w:p>
     <w:p>
       <w:pPr>
         <w:jc w:val="center"/>
         <w:rPr>
           <w:rFonts w:ascii="Times New Roman" w:eastAsia="Times New Roman" w:hAnsi="Times New Roman" w:cs="Times New Roman"/>
-          <w:i/>
-          <w:sz w:val="28"/>
-          <w:szCs w:val="28"/>
-          <w:lang w:val="en-US"/>
-        </w:rPr>
-      </w:pPr>
-    </w:p>
-    <w:p>
-      <w:pPr>
-        <w:jc w:val="center"/>
-        <w:rPr>
-          <w:rFonts w:ascii="Times New Roman" w:eastAsia="Times New Roman" w:hAnsi="Times New Roman" w:cs="Times New Roman"/>
-          <w:i/>
-          <w:sz w:val="28"/>
-          <w:szCs w:val="28"/>
-          <w:lang w:val="en-US"/>
-        </w:rPr>
-      </w:pPr>
-    </w:p>
-    <w:p>
-      <w:pPr>
-        <w:rPr>
-          <w:rFonts w:ascii="Times New Roman" w:eastAsia="Times New Roman" w:hAnsi="Times New Roman" w:cs="Times New Roman"/>
-          <w:i/>
-          <w:sz w:val="28"/>
-          <w:szCs w:val="28"/>
-          <w:lang w:val="en-US"/>
-        </w:rPr>
-      </w:pPr>
-      <w:r>
-        <w:rPr>
-          <w:rFonts w:ascii="Times New Roman" w:eastAsia="Times New Roman" w:hAnsi="Times New Roman" w:cs="Times New Roman"/>
-          <w:i/>
-          <w:sz w:val="28"/>
-          <w:szCs w:val="28"/>
-          <w:lang w:val="en-US"/>
-        </w:rPr>
-        <w:br w:type="page"/>
-      </w:r>
-    </w:p>
-    <w:p>
-      <w:pPr>
-        <w:jc w:val="center"/>
-        <w:rPr>
-          <w:rFonts w:ascii="Times New Roman" w:eastAsia="Times New Roman" w:hAnsi="Times New Roman" w:cs="Times New Roman"/>
-          <w:i/>
-          <w:sz w:val="28"/>
-          <w:szCs w:val="28"/>
-          <w:lang w:val="uk-UA"/>
-        </w:rPr>
-      </w:pPr>
-      <w:r>
-        <w:rPr>
-          <w:rFonts w:ascii="Times New Roman" w:eastAsia="Times New Roman" w:hAnsi="Times New Roman" w:cs="Times New Roman"/>
-          <w:i/>
-          <w:sz w:val="28"/>
-          <w:szCs w:val="28"/>
-          <w:lang w:val="uk-UA"/>
-        </w:rPr>
-        <w:lastRenderedPageBreak/>
-        <w:t xml:space="preserve">VNS </w:t>
-      </w:r>
-      <w:proofErr w:type="spellStart"/>
-      <w:r>
-        <w:rPr>
-          <w:rFonts w:ascii="Times New Roman" w:eastAsia="Times New Roman" w:hAnsi="Times New Roman" w:cs="Times New Roman"/>
-          <w:i/>
-          <w:sz w:val="28"/>
-          <w:szCs w:val="28"/>
-          <w:lang w:val="uk-UA"/>
-        </w:rPr>
-        <w:t>Lab</w:t>
-      </w:r>
-      <w:proofErr w:type="spellEnd"/>
-      <w:r>
-        <w:rPr>
-          <w:rFonts w:ascii="Times New Roman" w:eastAsia="Times New Roman" w:hAnsi="Times New Roman" w:cs="Times New Roman"/>
-          <w:i/>
-          <w:sz w:val="28"/>
-          <w:szCs w:val="28"/>
-          <w:lang w:val="uk-UA"/>
-        </w:rPr>
-        <w:t xml:space="preserve"> </w:t>
-      </w:r>
-      <w:r>
-        <w:rPr>
-          <w:rFonts w:ascii="Times New Roman" w:eastAsia="Times New Roman" w:hAnsi="Times New Roman" w:cs="Times New Roman"/>
-          <w:i/>
-          <w:sz w:val="28"/>
-          <w:szCs w:val="28"/>
-          <w:lang w:val="en-US"/>
-        </w:rPr>
-        <w:t>5</w:t>
-      </w:r>
-      <w:r>
-        <w:rPr>
-          <w:rFonts w:ascii="Times New Roman" w:eastAsia="Times New Roman" w:hAnsi="Times New Roman" w:cs="Times New Roman"/>
-          <w:i/>
-          <w:sz w:val="28"/>
-          <w:szCs w:val="28"/>
-          <w:lang w:val="uk-UA"/>
-        </w:rPr>
-        <w:t xml:space="preserve"> </w:t>
-      </w:r>
-      <w:proofErr w:type="spellStart"/>
-      <w:r>
-        <w:rPr>
-          <w:rFonts w:ascii="Times New Roman" w:eastAsia="Times New Roman" w:hAnsi="Times New Roman" w:cs="Times New Roman"/>
-          <w:i/>
-          <w:sz w:val="28"/>
-          <w:szCs w:val="28"/>
-          <w:lang w:val="uk-UA"/>
-        </w:rPr>
-        <w:t>Task</w:t>
-      </w:r>
-      <w:proofErr w:type="spellEnd"/>
-      <w:r>
-        <w:rPr>
-          <w:rFonts w:ascii="Times New Roman" w:eastAsia="Times New Roman" w:hAnsi="Times New Roman" w:cs="Times New Roman"/>
-          <w:i/>
-          <w:sz w:val="28"/>
-          <w:szCs w:val="28"/>
-          <w:lang w:val="uk-UA"/>
-        </w:rPr>
-        <w:t xml:space="preserve"> 1</w:t>
-      </w:r>
-    </w:p>
-    <w:p>
-      <w:pPr>
-        <w:jc w:val="center"/>
-        <w:rPr>
-          <w:rFonts w:ascii="Times New Roman" w:eastAsia="Times New Roman" w:hAnsi="Times New Roman" w:cs="Times New Roman"/>
-          <w:sz w:val="28"/>
-          <w:szCs w:val="28"/>
-          <w:lang w:val="uk-UA"/>
-        </w:rPr>
-      </w:pPr>
-      <w:r>
-        <w:rPr>
-          <w:rFonts w:ascii="Times New Roman" w:eastAsia="Times New Roman" w:hAnsi="Times New Roman" w:cs="Times New Roman"/>
-          <w:sz w:val="28"/>
-          <w:szCs w:val="28"/>
-          <w:lang w:val="uk-UA"/>
-        </w:rPr>
-        <w:pict>
-          <v:shape id="_x0000_i1026" type="#_x0000_t75" style="width:450.4pt;height:353.65pt">
-            <v:imagedata r:id="rId12" o:title="vns5"/>
-          </v:shape>
-        </w:pict>
-      </w:r>
-    </w:p>
-    <w:p>
-      <w:pPr>
-        <w:jc w:val="center"/>
-        <w:rPr>
-          <w:rFonts w:ascii="Times New Roman" w:eastAsia="Times New Roman" w:hAnsi="Times New Roman" w:cs="Times New Roman"/>
-          <w:sz w:val="28"/>
-          <w:szCs w:val="28"/>
-          <w:lang w:val="en-US"/>
-        </w:rPr>
-      </w:pPr>
-      <w:r>
-        <w:rPr>
-          <w:rFonts w:ascii="Times New Roman" w:eastAsia="Times New Roman" w:hAnsi="Times New Roman" w:cs="Times New Roman"/>
-          <w:sz w:val="28"/>
-          <w:szCs w:val="28"/>
-          <w:lang w:val="en-US"/>
-        </w:rPr>
-        <w:t>~</w:t>
-      </w:r>
-      <w:r>
-        <w:rPr>
-          <w:rFonts w:ascii="Times New Roman" w:eastAsia="Times New Roman" w:hAnsi="Times New Roman" w:cs="Times New Roman"/>
-          <w:sz w:val="28"/>
-          <w:szCs w:val="28"/>
-          <w:lang w:val="en-US"/>
-        </w:rPr>
-        <w:t>20</w:t>
+          <w:sz w:val="28"/>
+          <w:szCs w:val="28"/>
+          <w:lang w:val="uk-UA"/>
+        </w:rPr>
+      </w:pPr>
+      <w:r>
+        <w:rPr>
+          <w:rFonts w:ascii="Times New Roman" w:eastAsia="Times New Roman" w:hAnsi="Times New Roman" w:cs="Times New Roman"/>
+          <w:sz w:val="28"/>
+          <w:szCs w:val="28"/>
+          <w:lang w:val="en-US"/>
+        </w:rPr>
+        <w:t>~3</w:t>
+      </w:r>
+      <w:r>
+        <w:rPr>
+          <w:rFonts w:ascii="Times New Roman" w:eastAsia="Times New Roman" w:hAnsi="Times New Roman" w:cs="Times New Roman"/>
+          <w:sz w:val="28"/>
+          <w:szCs w:val="28"/>
+          <w:lang w:val="en-US"/>
+        </w:rPr>
+        <w:t>0</w:t>
       </w:r>
       <w:proofErr w:type="spellStart"/>
       <w:r>
@@ -7251,557 +7533,9 @@
         <w:t>хв</w:t>
       </w:r>
       <w:proofErr w:type="spellEnd"/>
-      <w:r>
-        <w:rPr>
-          <w:rFonts w:ascii="Times New Roman" w:eastAsia="Times New Roman" w:hAnsi="Times New Roman" w:cs="Times New Roman"/>
-          <w:sz w:val="28"/>
-          <w:szCs w:val="28"/>
-          <w:lang w:val="uk-UA"/>
-        </w:rPr>
-        <w:t xml:space="preserve"> </w:t>
-      </w:r>
-    </w:p>
-    <w:p>
-      <w:pPr>
-        <w:rPr>
-          <w:rFonts w:ascii="Times New Roman" w:eastAsia="Times New Roman" w:hAnsi="Times New Roman" w:cs="Times New Roman"/>
-          <w:sz w:val="28"/>
-          <w:szCs w:val="28"/>
-          <w:lang w:val="uk-UA"/>
-        </w:rPr>
-      </w:pPr>
-      <w:r>
-        <w:rPr>
-          <w:rFonts w:ascii="Times New Roman" w:eastAsia="Times New Roman" w:hAnsi="Times New Roman" w:cs="Times New Roman"/>
-          <w:sz w:val="28"/>
-          <w:szCs w:val="28"/>
-          <w:lang w:val="uk-UA"/>
-        </w:rPr>
-        <w:br w:type="page"/>
-      </w:r>
-    </w:p>
-    <w:p>
-      <w:pPr>
-        <w:jc w:val="center"/>
-        <w:rPr>
-          <w:rFonts w:ascii="Times New Roman" w:eastAsia="Times New Roman" w:hAnsi="Times New Roman" w:cs="Times New Roman"/>
-          <w:sz w:val="28"/>
-          <w:szCs w:val="28"/>
-          <w:lang w:val="uk-UA"/>
-        </w:rPr>
-      </w:pPr>
-    </w:p>
-    <w:p>
-      <w:pPr>
-        <w:jc w:val="center"/>
-        <w:rPr>
-          <w:rFonts w:ascii="Times New Roman" w:eastAsia="Times New Roman" w:hAnsi="Times New Roman" w:cs="Times New Roman"/>
-          <w:sz w:val="28"/>
-          <w:szCs w:val="28"/>
-          <w:lang w:val="en-US"/>
-        </w:rPr>
-      </w:pPr>
-      <w:proofErr w:type="spellStart"/>
-      <w:r>
-        <w:rPr>
-          <w:rFonts w:ascii="Times New Roman" w:eastAsia="Times New Roman" w:hAnsi="Times New Roman" w:cs="Times New Roman"/>
-          <w:sz w:val="28"/>
-          <w:szCs w:val="28"/>
-          <w:lang w:val="en-US"/>
-        </w:rPr>
-        <w:t>Algotester</w:t>
-      </w:r>
-      <w:proofErr w:type="spellEnd"/>
-      <w:r>
-        <w:rPr>
-          <w:rFonts w:ascii="Times New Roman" w:eastAsia="Times New Roman" w:hAnsi="Times New Roman" w:cs="Times New Roman"/>
-          <w:sz w:val="28"/>
-          <w:szCs w:val="28"/>
-          <w:lang w:val="en-US"/>
-        </w:rPr>
-        <w:t xml:space="preserve"> Lab 2 v1</w:t>
-      </w:r>
-      <w:r>
-        <w:rPr>
-          <w:rFonts w:ascii="Times New Roman" w:eastAsia="Times New Roman" w:hAnsi="Times New Roman" w:cs="Times New Roman"/>
-          <w:sz w:val="28"/>
-          <w:szCs w:val="28"/>
-          <w:lang w:val="en-US"/>
-        </w:rPr>
-        <w:pict>
-          <v:shape id="_x0000_i1027" type="#_x0000_t75" style="width:451.5pt;height:385.9pt">
-            <v:imagedata r:id="rId13" o:title="lab2"/>
-          </v:shape>
-        </w:pict>
-      </w:r>
-    </w:p>
-    <w:p>
-      <w:pPr>
-        <w:jc w:val="center"/>
-        <w:rPr>
-          <w:rFonts w:ascii="Times New Roman" w:eastAsia="Times New Roman" w:hAnsi="Times New Roman" w:cs="Times New Roman"/>
-          <w:sz w:val="28"/>
-          <w:szCs w:val="28"/>
-          <w:lang w:val="en-US"/>
-        </w:rPr>
-      </w:pPr>
-      <w:r>
-        <w:rPr>
-          <w:rFonts w:ascii="Times New Roman" w:eastAsia="Times New Roman" w:hAnsi="Times New Roman" w:cs="Times New Roman"/>
-          <w:sz w:val="28"/>
-          <w:szCs w:val="28"/>
-          <w:lang w:val="en-US"/>
-        </w:rPr>
-        <w:t>~3</w:t>
-      </w:r>
-      <w:r>
-        <w:rPr>
-          <w:rFonts w:ascii="Times New Roman" w:eastAsia="Times New Roman" w:hAnsi="Times New Roman" w:cs="Times New Roman"/>
-          <w:sz w:val="28"/>
-          <w:szCs w:val="28"/>
-          <w:lang w:val="en-US"/>
-        </w:rPr>
-        <w:t>5</w:t>
-      </w:r>
-      <w:proofErr w:type="spellStart"/>
-      <w:r>
-        <w:rPr>
-          <w:rFonts w:ascii="Times New Roman" w:eastAsia="Times New Roman" w:hAnsi="Times New Roman" w:cs="Times New Roman"/>
-          <w:sz w:val="28"/>
-          <w:szCs w:val="28"/>
-          <w:lang w:val="uk-UA"/>
-        </w:rPr>
-        <w:t>хв</w:t>
-      </w:r>
-      <w:proofErr w:type="spellEnd"/>
-    </w:p>
-    <w:p>
-      <w:pPr>
-        <w:rPr>
-          <w:rFonts w:ascii="Times New Roman" w:eastAsia="Times New Roman" w:hAnsi="Times New Roman" w:cs="Times New Roman"/>
-          <w:sz w:val="28"/>
-          <w:szCs w:val="28"/>
-          <w:lang w:val="en-US"/>
-        </w:rPr>
-      </w:pPr>
-      <w:r>
-        <w:rPr>
-          <w:rFonts w:ascii="Times New Roman" w:eastAsia="Times New Roman" w:hAnsi="Times New Roman" w:cs="Times New Roman"/>
-          <w:sz w:val="28"/>
-          <w:szCs w:val="28"/>
-          <w:lang w:val="en-US"/>
-        </w:rPr>
-        <w:br w:type="page"/>
-      </w:r>
-    </w:p>
-    <w:p>
-      <w:pPr>
-        <w:jc w:val="center"/>
-        <w:rPr>
-          <w:rFonts w:ascii="Times New Roman" w:eastAsia="Times New Roman" w:hAnsi="Times New Roman" w:cs="Times New Roman"/>
-          <w:sz w:val="28"/>
-          <w:szCs w:val="28"/>
-          <w:lang w:val="en-US"/>
-        </w:rPr>
-      </w:pPr>
-    </w:p>
-    <w:p>
-      <w:pPr>
-        <w:jc w:val="center"/>
-        <w:rPr>
-          <w:rFonts w:ascii="Times New Roman" w:eastAsia="Times New Roman" w:hAnsi="Times New Roman" w:cs="Times New Roman"/>
-          <w:sz w:val="28"/>
-          <w:szCs w:val="28"/>
-          <w:lang w:val="en-US"/>
-        </w:rPr>
-      </w:pPr>
-      <w:proofErr w:type="spellStart"/>
-      <w:r>
-        <w:rPr>
-          <w:rFonts w:ascii="Times New Roman" w:eastAsia="Times New Roman" w:hAnsi="Times New Roman" w:cs="Times New Roman"/>
-          <w:sz w:val="28"/>
-          <w:szCs w:val="28"/>
-          <w:lang w:val="en-US"/>
-        </w:rPr>
-        <w:t>ALgotester</w:t>
-      </w:r>
-      <w:proofErr w:type="spellEnd"/>
-      <w:r>
-        <w:rPr>
-          <w:rFonts w:ascii="Times New Roman" w:eastAsia="Times New Roman" w:hAnsi="Times New Roman" w:cs="Times New Roman"/>
-          <w:sz w:val="28"/>
-          <w:szCs w:val="28"/>
-          <w:lang w:val="en-US"/>
-        </w:rPr>
-        <w:t xml:space="preserve"> lab 3 v2</w:t>
-      </w:r>
-    </w:p>
-    <w:p>
-      <w:pPr>
-        <w:jc w:val="center"/>
-        <w:rPr>
-          <w:rFonts w:ascii="Times New Roman" w:eastAsia="Times New Roman" w:hAnsi="Times New Roman" w:cs="Times New Roman"/>
-          <w:sz w:val="28"/>
-          <w:szCs w:val="28"/>
-          <w:lang w:val="en-US"/>
-        </w:rPr>
-      </w:pPr>
-      <w:r>
-        <w:rPr>
-          <w:rFonts w:ascii="Times New Roman" w:eastAsia="Times New Roman" w:hAnsi="Times New Roman" w:cs="Times New Roman"/>
-          <w:sz w:val="28"/>
-          <w:szCs w:val="28"/>
-          <w:lang w:val="en-US"/>
-        </w:rPr>
-        <w:pict>
-          <v:shape id="_x0000_i1028" type="#_x0000_t75" style="width:451.15pt;height:588.75pt">
-            <v:imagedata r:id="rId14" o:title="lab3"/>
-          </v:shape>
-        </w:pict>
-      </w:r>
-    </w:p>
-    <w:p>
-      <w:pPr>
-        <w:jc w:val="center"/>
-        <w:rPr>
-          <w:rFonts w:ascii="Times New Roman" w:eastAsia="Times New Roman" w:hAnsi="Times New Roman" w:cs="Times New Roman"/>
-          <w:sz w:val="28"/>
-          <w:szCs w:val="28"/>
-          <w:lang w:val="en-US"/>
-        </w:rPr>
-      </w:pPr>
-      <w:r>
-        <w:rPr>
-          <w:rFonts w:ascii="Times New Roman" w:eastAsia="Times New Roman" w:hAnsi="Times New Roman" w:cs="Times New Roman"/>
-          <w:sz w:val="28"/>
-          <w:szCs w:val="28"/>
-          <w:lang w:val="en-US"/>
-        </w:rPr>
-        <w:t>~4</w:t>
-      </w:r>
-      <w:r>
-        <w:rPr>
-          <w:rFonts w:ascii="Times New Roman" w:eastAsia="Times New Roman" w:hAnsi="Times New Roman" w:cs="Times New Roman"/>
-          <w:sz w:val="28"/>
-          <w:szCs w:val="28"/>
-          <w:lang w:val="en-US"/>
-        </w:rPr>
-        <w:t>5</w:t>
-      </w:r>
-      <w:proofErr w:type="spellStart"/>
-      <w:r>
-        <w:rPr>
-          <w:rFonts w:ascii="Times New Roman" w:eastAsia="Times New Roman" w:hAnsi="Times New Roman" w:cs="Times New Roman"/>
-          <w:sz w:val="28"/>
-          <w:szCs w:val="28"/>
-          <w:lang w:val="uk-UA"/>
-        </w:rPr>
-        <w:t>хв</w:t>
-      </w:r>
-      <w:proofErr w:type="spellEnd"/>
-    </w:p>
-    <w:p>
-      <w:pPr>
-        <w:rPr>
-          <w:rFonts w:ascii="Times New Roman" w:eastAsia="Times New Roman" w:hAnsi="Times New Roman" w:cs="Times New Roman"/>
-          <w:sz w:val="28"/>
-          <w:szCs w:val="28"/>
-          <w:lang w:val="en-US"/>
-        </w:rPr>
-      </w:pPr>
-      <w:r>
-        <w:rPr>
-          <w:rFonts w:ascii="Times New Roman" w:eastAsia="Times New Roman" w:hAnsi="Times New Roman" w:cs="Times New Roman"/>
-          <w:sz w:val="28"/>
-          <w:szCs w:val="28"/>
-          <w:lang w:val="en-US"/>
-        </w:rPr>
-        <w:br w:type="page"/>
-      </w:r>
-    </w:p>
-    <w:p>
-      <w:pPr>
-        <w:jc w:val="center"/>
-        <w:rPr>
-          <w:rFonts w:ascii="Times New Roman" w:eastAsia="Times New Roman" w:hAnsi="Times New Roman" w:cs="Times New Roman"/>
-          <w:sz w:val="28"/>
-          <w:szCs w:val="28"/>
-          <w:lang w:val="en-US"/>
-        </w:rPr>
-      </w:pPr>
-    </w:p>
-    <w:p>
-      <w:pPr>
-        <w:jc w:val="center"/>
-        <w:rPr>
-          <w:rFonts w:ascii="Times New Roman" w:eastAsia="Times New Roman" w:hAnsi="Times New Roman" w:cs="Times New Roman"/>
-          <w:sz w:val="28"/>
-          <w:szCs w:val="28"/>
-          <w:lang w:val="en-US"/>
-        </w:rPr>
-      </w:pPr>
-      <w:r>
-        <w:rPr>
-          <w:rFonts w:ascii="Times New Roman" w:eastAsia="Times New Roman" w:hAnsi="Times New Roman" w:cs="Times New Roman"/>
-          <w:sz w:val="28"/>
-          <w:szCs w:val="28"/>
-          <w:lang w:val="en-US"/>
-        </w:rPr>
-        <w:t>Class Practice Task</w:t>
-      </w:r>
-    </w:p>
-    <w:p>
-      <w:pPr>
-        <w:jc w:val="center"/>
-        <w:rPr>
-          <w:rFonts w:ascii="Times New Roman" w:eastAsia="Times New Roman" w:hAnsi="Times New Roman" w:cs="Times New Roman"/>
-          <w:sz w:val="28"/>
-          <w:szCs w:val="28"/>
-          <w:lang w:val="en-US"/>
-        </w:rPr>
-      </w:pPr>
-      <w:r>
-        <w:rPr>
-          <w:rFonts w:ascii="Times New Roman" w:eastAsia="Times New Roman" w:hAnsi="Times New Roman" w:cs="Times New Roman"/>
-          <w:sz w:val="28"/>
-          <w:szCs w:val="28"/>
-          <w:lang w:val="en-US"/>
-        </w:rPr>
-        <w:pict>
-          <v:shape id="_x0000_i1029" type="#_x0000_t75" style="width:451.15pt;height:365.65pt">
-            <v:imagedata r:id="rId15" o:title="practice"/>
-          </v:shape>
-        </w:pict>
-      </w:r>
-    </w:p>
-    <w:p>
-      <w:pPr>
-        <w:jc w:val="center"/>
-        <w:rPr>
-          <w:rFonts w:ascii="Times New Roman" w:eastAsia="Times New Roman" w:hAnsi="Times New Roman" w:cs="Times New Roman"/>
-          <w:sz w:val="28"/>
-          <w:szCs w:val="28"/>
-          <w:lang w:val="uk-UA"/>
-        </w:rPr>
-      </w:pPr>
-      <w:r>
-        <w:rPr>
-          <w:rFonts w:ascii="Times New Roman" w:eastAsia="Times New Roman" w:hAnsi="Times New Roman" w:cs="Times New Roman"/>
-          <w:sz w:val="28"/>
-          <w:szCs w:val="28"/>
-          <w:lang w:val="en-US"/>
-        </w:rPr>
-        <w:t>~2</w:t>
-      </w:r>
-      <w:r>
-        <w:rPr>
-          <w:rFonts w:ascii="Times New Roman" w:eastAsia="Times New Roman" w:hAnsi="Times New Roman" w:cs="Times New Roman"/>
-          <w:sz w:val="28"/>
-          <w:szCs w:val="28"/>
-          <w:lang w:val="en-US"/>
-        </w:rPr>
-        <w:t>0</w:t>
-      </w:r>
-      <w:proofErr w:type="spellStart"/>
-      <w:r>
-        <w:rPr>
-          <w:rFonts w:ascii="Times New Roman" w:eastAsia="Times New Roman" w:hAnsi="Times New Roman" w:cs="Times New Roman"/>
-          <w:sz w:val="28"/>
-          <w:szCs w:val="28"/>
-          <w:lang w:val="uk-UA"/>
-        </w:rPr>
-        <w:t>хв</w:t>
-      </w:r>
-      <w:proofErr w:type="spellEnd"/>
-    </w:p>
-    <w:p>
-      <w:pPr>
-        <w:rPr>
-          <w:rFonts w:ascii="Times New Roman" w:eastAsia="Times New Roman" w:hAnsi="Times New Roman" w:cs="Times New Roman"/>
-          <w:sz w:val="28"/>
-          <w:szCs w:val="28"/>
-          <w:lang w:val="uk-UA"/>
-        </w:rPr>
-      </w:pPr>
-      <w:r>
-        <w:rPr>
-          <w:rFonts w:ascii="Times New Roman" w:eastAsia="Times New Roman" w:hAnsi="Times New Roman" w:cs="Times New Roman"/>
-          <w:sz w:val="28"/>
-          <w:szCs w:val="28"/>
-          <w:lang w:val="uk-UA"/>
-        </w:rPr>
-        <w:br w:type="page"/>
-      </w:r>
-    </w:p>
-    <w:p>
-      <w:pPr>
-        <w:jc w:val="center"/>
-        <w:rPr>
-          <w:rFonts w:ascii="Times New Roman" w:eastAsia="Times New Roman" w:hAnsi="Times New Roman" w:cs="Times New Roman"/>
-          <w:sz w:val="28"/>
-          <w:szCs w:val="28"/>
-          <w:lang w:val="uk-UA"/>
-        </w:rPr>
-      </w:pPr>
-    </w:p>
-    <w:p>
-      <w:pPr>
-        <w:jc w:val="center"/>
-        <w:rPr>
-          <w:rFonts w:ascii="Times New Roman" w:eastAsia="Times New Roman" w:hAnsi="Times New Roman" w:cs="Times New Roman"/>
-          <w:sz w:val="28"/>
-          <w:szCs w:val="28"/>
-          <w:lang w:val="uk-UA"/>
-        </w:rPr>
-      </w:pPr>
-      <w:proofErr w:type="spellStart"/>
-      <w:r>
-        <w:rPr>
-          <w:rFonts w:ascii="Times New Roman" w:eastAsia="Times New Roman" w:hAnsi="Times New Roman" w:cs="Times New Roman"/>
-          <w:sz w:val="28"/>
-          <w:szCs w:val="28"/>
-          <w:lang w:val="uk-UA"/>
-        </w:rPr>
-        <w:t>Self</w:t>
-      </w:r>
-      <w:proofErr w:type="spellEnd"/>
-      <w:r>
-        <w:rPr>
-          <w:rFonts w:ascii="Times New Roman" w:eastAsia="Times New Roman" w:hAnsi="Times New Roman" w:cs="Times New Roman"/>
-          <w:sz w:val="28"/>
-          <w:szCs w:val="28"/>
-          <w:lang w:val="uk-UA"/>
-        </w:rPr>
-        <w:t xml:space="preserve"> </w:t>
-      </w:r>
-      <w:proofErr w:type="spellStart"/>
-      <w:r>
-        <w:rPr>
-          <w:rFonts w:ascii="Times New Roman" w:eastAsia="Times New Roman" w:hAnsi="Times New Roman" w:cs="Times New Roman"/>
-          <w:sz w:val="28"/>
-          <w:szCs w:val="28"/>
-          <w:lang w:val="uk-UA"/>
-        </w:rPr>
-        <w:t>Practice</w:t>
-      </w:r>
-      <w:proofErr w:type="spellEnd"/>
-      <w:r>
-        <w:rPr>
-          <w:rFonts w:ascii="Times New Roman" w:eastAsia="Times New Roman" w:hAnsi="Times New Roman" w:cs="Times New Roman"/>
-          <w:sz w:val="28"/>
-          <w:szCs w:val="28"/>
-          <w:lang w:val="uk-UA"/>
-        </w:rPr>
-        <w:t xml:space="preserve"> </w:t>
-      </w:r>
-      <w:proofErr w:type="spellStart"/>
-      <w:r>
-        <w:rPr>
-          <w:rFonts w:ascii="Times New Roman" w:eastAsia="Times New Roman" w:hAnsi="Times New Roman" w:cs="Times New Roman"/>
-          <w:sz w:val="28"/>
-          <w:szCs w:val="28"/>
-          <w:lang w:val="uk-UA"/>
-        </w:rPr>
-        <w:t>Task</w:t>
-      </w:r>
-      <w:proofErr w:type="spellEnd"/>
-    </w:p>
-    <w:p>
-      <w:pPr>
-        <w:jc w:val="center"/>
-        <w:rPr>
-          <w:rFonts w:ascii="Times New Roman" w:eastAsia="Times New Roman" w:hAnsi="Times New Roman" w:cs="Times New Roman"/>
-          <w:sz w:val="28"/>
-          <w:szCs w:val="28"/>
-          <w:lang w:val="uk-UA"/>
-        </w:rPr>
-      </w:pPr>
-      <w:r>
-        <w:rPr>
-          <w:rFonts w:ascii="Times New Roman" w:eastAsia="Times New Roman" w:hAnsi="Times New Roman" w:cs="Times New Roman"/>
-          <w:sz w:val="28"/>
-          <w:szCs w:val="28"/>
-          <w:lang w:val="uk-UA"/>
-        </w:rPr>
-        <w:pict>
-          <v:shape id="_x0000_i1030" type="#_x0000_t75" style="width:450.75pt;height:508.15pt">
-            <v:imagedata r:id="rId16" o:title="self_practice"/>
-          </v:shape>
-        </w:pict>
-      </w:r>
-    </w:p>
-    <w:p>
-      <w:pPr>
-        <w:jc w:val="center"/>
-        <w:rPr>
-          <w:rFonts w:ascii="Times New Roman" w:eastAsia="Times New Roman" w:hAnsi="Times New Roman" w:cs="Times New Roman"/>
-          <w:sz w:val="28"/>
-          <w:szCs w:val="28"/>
-          <w:lang w:val="uk-UA"/>
-        </w:rPr>
-      </w:pPr>
-      <w:r>
-        <w:rPr>
-          <w:rFonts w:ascii="Times New Roman" w:eastAsia="Times New Roman" w:hAnsi="Times New Roman" w:cs="Times New Roman"/>
-          <w:sz w:val="28"/>
-          <w:szCs w:val="28"/>
-          <w:lang w:val="en-US"/>
-        </w:rPr>
-        <w:t>~3</w:t>
-      </w:r>
-      <w:r>
-        <w:rPr>
-          <w:rFonts w:ascii="Times New Roman" w:eastAsia="Times New Roman" w:hAnsi="Times New Roman" w:cs="Times New Roman"/>
-          <w:sz w:val="28"/>
-          <w:szCs w:val="28"/>
-          <w:lang w:val="en-US"/>
-        </w:rPr>
-        <w:t>0</w:t>
-      </w:r>
-      <w:proofErr w:type="spellStart"/>
-      <w:r>
-        <w:rPr>
-          <w:rFonts w:ascii="Times New Roman" w:eastAsia="Times New Roman" w:hAnsi="Times New Roman" w:cs="Times New Roman"/>
-          <w:sz w:val="28"/>
-          <w:szCs w:val="28"/>
-          <w:lang w:val="uk-UA"/>
-        </w:rPr>
-        <w:t>хв</w:t>
-      </w:r>
-      <w:proofErr w:type="spellEnd"/>
-    </w:p>
-    <w:p>
-      <w:pPr>
-        <w:rPr>
-          <w:rFonts w:ascii="Times New Roman" w:eastAsia="Times New Roman" w:hAnsi="Times New Roman" w:cs="Times New Roman"/>
-          <w:sz w:val="28"/>
-          <w:szCs w:val="28"/>
-          <w:lang w:val="en-US"/>
-        </w:rPr>
-      </w:pPr>
-      <w:r>
-        <w:rPr>
-          <w:rFonts w:ascii="Times New Roman" w:eastAsia="Times New Roman" w:hAnsi="Times New Roman" w:cs="Times New Roman"/>
-          <w:sz w:val="28"/>
-          <w:szCs w:val="28"/>
-          <w:lang w:val="en-US"/>
-        </w:rPr>
-        <w:br w:type="page"/>
-      </w:r>
-    </w:p>
-    <w:p>
-      <w:pPr>
-        <w:rPr>
-          <w:rFonts w:ascii="Times New Roman" w:eastAsia="Times New Roman" w:hAnsi="Times New Roman" w:cs="Times New Roman"/>
-          <w:sz w:val="28"/>
-          <w:szCs w:val="28"/>
-          <w:lang w:val="en-US"/>
-        </w:rPr>
-      </w:pPr>
-    </w:p>
-    <w:p>
-      <w:pPr>
-        <w:jc w:val="center"/>
+    </w:p>
+    <w:p>
+      <w:pPr>
         <w:rPr>
           <w:rFonts w:ascii="Times New Roman" w:hAnsi="Times New Roman" w:cs="Times New Roman"/>
           <w:sz w:val="32"/>
@@ -7811,10 +7545,22 @@
       </w:pPr>
       <w:r>
         <w:rPr>
+          <w:rFonts w:ascii="Times New Roman" w:eastAsia="Times New Roman" w:hAnsi="Times New Roman" w:cs="Times New Roman"/>
+          <w:sz w:val="28"/>
+          <w:szCs w:val="28"/>
+          <w:lang w:val="en-US"/>
+        </w:rPr>
+        <w:br w:type="page"/>
+      </w:r>
+      <w:bookmarkStart w:id="0" w:name="_GoBack"/>
+      <w:bookmarkEnd w:id="0"/>
+      <w:r>
+        <w:rPr>
           <w:rFonts w:ascii="Times New Roman" w:hAnsi="Times New Roman" w:cs="Times New Roman"/>
           <w:sz w:val="32"/>
           <w:szCs w:val="32"/>
         </w:rPr>
+        <w:lastRenderedPageBreak/>
         <w:t>Код програми з посиланням на зовнішні ресурси</w:t>
       </w:r>
     </w:p>
@@ -8155,16 +7901,7 @@
           <w:szCs w:val="28"/>
           <w:lang w:val="en-US"/>
         </w:rPr>
-        <w:t xml:space="preserve"> Lab </w:t>
-      </w:r>
-      <w:r>
-        <w:rPr>
-          <w:rFonts w:ascii="Times New Roman" w:eastAsia="Times New Roman" w:hAnsi="Times New Roman" w:cs="Times New Roman"/>
-          <w:sz w:val="28"/>
-          <w:szCs w:val="28"/>
-          <w:lang w:val="en-US"/>
-        </w:rPr>
-        <w:t>3v2</w:t>
+        <w:t xml:space="preserve"> Lab 3v2</w:t>
       </w:r>
       <w:r>
         <w:rPr>
@@ -8612,15 +8349,681 @@
       <w:r>
         <w:rPr>
           <w:rFonts w:ascii="Times New Roman" w:eastAsia="Times New Roman" w:hAnsi="Times New Roman" w:cs="Times New Roman"/>
-          <w:sz w:val="28"/>
-          <w:szCs w:val="28"/>
-          <w:lang w:val="en-US"/>
+          <w:noProof/>
+          <w:sz w:val="28"/>
+          <w:szCs w:val="28"/>
+          <w:lang w:val="uk-UA"/>
         </w:rPr>
         <w:drawing>
           <wp:inline distT="0" distB="0" distL="0" distR="0" wp14:anchorId="424D4241" wp14:editId="2378FCCE">
             <wp:extent cx="5733415" cy="1878673"/>
             <wp:effectExtent l="0" t="0" r="635" b="7620"/>
             <wp:docPr id="14" name="Рисунок 14"/>
+            <wp:cNvGraphicFramePr>
+              <a:graphicFrameLocks xmlns:a="http://schemas.openxmlformats.org/drawingml/2006/main" noChangeAspect="1"/>
+            </wp:cNvGraphicFramePr>
+            <a:graphic xmlns:a="http://schemas.openxmlformats.org/drawingml/2006/main">
+              <a:graphicData uri="http://schemas.openxmlformats.org/drawingml/2006/picture">
+                <pic:pic xmlns:pic="http://schemas.openxmlformats.org/drawingml/2006/picture">
+                  <pic:nvPicPr>
+                    <pic:cNvPr id="0" name=""/>
+                    <pic:cNvPicPr/>
+                  </pic:nvPicPr>
+                  <pic:blipFill>
+                    <a:blip r:embed="rId12"/>
+                    <a:stretch>
+                      <a:fillRect/>
+                    </a:stretch>
+                  </pic:blipFill>
+                  <pic:spPr>
+                    <a:xfrm>
+                      <a:off x="0" y="0"/>
+                      <a:ext cx="5733415" cy="1878673"/>
+                    </a:xfrm>
+                    <a:prstGeom prst="rect">
+                      <a:avLst/>
+                    </a:prstGeom>
+                  </pic:spPr>
+                </pic:pic>
+              </a:graphicData>
+            </a:graphic>
+          </wp:inline>
+        </w:drawing>
+      </w:r>
+    </w:p>
+    <w:p>
+      <w:pPr>
+        <w:jc w:val="center"/>
+        <w:rPr>
+          <w:rFonts w:ascii="Times New Roman" w:hAnsi="Times New Roman" w:cs="Times New Roman"/>
+          <w:sz w:val="28"/>
+          <w:szCs w:val="28"/>
+          <w:lang w:val="uk-UA"/>
+        </w:rPr>
+      </w:pPr>
+      <w:proofErr w:type="spellStart"/>
+      <w:r>
+        <w:rPr>
+          <w:rFonts w:ascii="Times New Roman" w:hAnsi="Times New Roman" w:cs="Times New Roman"/>
+          <w:sz w:val="28"/>
+          <w:szCs w:val="28"/>
+          <w:lang w:val="uk-UA"/>
+        </w:rPr>
+        <w:t>Затратність</w:t>
+      </w:r>
+      <w:proofErr w:type="spellEnd"/>
+      <w:r>
+        <w:rPr>
+          <w:rFonts w:ascii="Times New Roman" w:hAnsi="Times New Roman" w:cs="Times New Roman"/>
+          <w:sz w:val="28"/>
+          <w:szCs w:val="28"/>
+          <w:lang w:val="uk-UA"/>
+        </w:rPr>
+        <w:t xml:space="preserve"> </w:t>
+      </w:r>
+      <w:r>
+        <w:rPr>
+          <w:rFonts w:ascii="Times New Roman" w:eastAsia="Times New Roman" w:hAnsi="Times New Roman" w:cs="Times New Roman"/>
+          <w:sz w:val="28"/>
+          <w:szCs w:val="28"/>
+          <w:lang w:val="en-US"/>
+        </w:rPr>
+        <w:t>~1</w:t>
+      </w:r>
+      <w:proofErr w:type="spellStart"/>
+      <w:r>
+        <w:rPr>
+          <w:rFonts w:ascii="Times New Roman" w:eastAsia="Times New Roman" w:hAnsi="Times New Roman" w:cs="Times New Roman"/>
+          <w:sz w:val="28"/>
+          <w:szCs w:val="28"/>
+          <w:lang w:val="uk-UA"/>
+        </w:rPr>
+        <w:t>год</w:t>
+      </w:r>
+      <w:proofErr w:type="spellEnd"/>
+    </w:p>
+    <w:p>
+      <w:pPr>
+        <w:jc w:val="center"/>
+        <w:rPr>
+          <w:rFonts w:ascii="Times New Roman" w:eastAsia="Times New Roman" w:hAnsi="Times New Roman" w:cs="Times New Roman"/>
+          <w:sz w:val="28"/>
+          <w:szCs w:val="28"/>
+          <w:lang w:val="en-US"/>
+        </w:rPr>
+      </w:pPr>
+    </w:p>
+    <w:p>
+      <w:pPr>
+        <w:jc w:val="center"/>
+        <w:rPr>
+          <w:rFonts w:ascii="Times New Roman" w:eastAsia="Times New Roman" w:hAnsi="Times New Roman" w:cs="Times New Roman"/>
+          <w:sz w:val="28"/>
+          <w:szCs w:val="28"/>
+          <w:lang w:val="uk-UA"/>
+        </w:rPr>
+      </w:pPr>
+    </w:p>
+    <w:p>
+      <w:pPr>
+        <w:jc w:val="center"/>
+        <w:rPr>
+          <w:rFonts w:ascii="Times New Roman" w:eastAsia="Times New Roman" w:hAnsi="Times New Roman" w:cs="Times New Roman"/>
+          <w:sz w:val="28"/>
+          <w:szCs w:val="28"/>
+          <w:lang w:val="uk-UA"/>
+        </w:rPr>
+      </w:pPr>
+    </w:p>
+    <w:p>
+      <w:pPr>
+        <w:jc w:val="center"/>
+        <w:rPr>
+          <w:rFonts w:ascii="Times New Roman" w:eastAsia="Times New Roman" w:hAnsi="Times New Roman" w:cs="Times New Roman"/>
+          <w:sz w:val="28"/>
+          <w:szCs w:val="28"/>
+          <w:lang w:val="uk-UA"/>
+        </w:rPr>
+      </w:pPr>
+    </w:p>
+    <w:p>
+      <w:pPr>
+        <w:jc w:val="center"/>
+        <w:rPr>
+          <w:rFonts w:ascii="Times New Roman" w:eastAsia="Times New Roman" w:hAnsi="Times New Roman" w:cs="Times New Roman"/>
+          <w:sz w:val="28"/>
+          <w:szCs w:val="28"/>
+          <w:lang w:val="uk-UA"/>
+        </w:rPr>
+      </w:pPr>
+    </w:p>
+    <w:p>
+      <w:pPr>
+        <w:jc w:val="center"/>
+        <w:rPr>
+          <w:rFonts w:ascii="Times New Roman" w:eastAsia="Times New Roman" w:hAnsi="Times New Roman" w:cs="Times New Roman"/>
+          <w:sz w:val="28"/>
+          <w:szCs w:val="28"/>
+          <w:lang w:val="en-US"/>
+        </w:rPr>
+      </w:pPr>
+      <w:r>
+        <w:rPr>
+          <w:rFonts w:ascii="Times New Roman" w:eastAsia="Times New Roman" w:hAnsi="Times New Roman" w:cs="Times New Roman"/>
+          <w:sz w:val="28"/>
+          <w:szCs w:val="28"/>
+          <w:lang w:val="en-US"/>
+        </w:rPr>
+        <w:t xml:space="preserve">VNS Lab </w:t>
+      </w:r>
+      <w:r>
+        <w:rPr>
+          <w:rFonts w:ascii="Times New Roman" w:eastAsia="Times New Roman" w:hAnsi="Times New Roman" w:cs="Times New Roman"/>
+          <w:sz w:val="28"/>
+          <w:szCs w:val="28"/>
+          <w:lang w:val="uk-UA"/>
+        </w:rPr>
+        <w:t>5</w:t>
+      </w:r>
+      <w:r>
+        <w:rPr>
+          <w:rFonts w:ascii="Times New Roman" w:eastAsia="Times New Roman" w:hAnsi="Times New Roman" w:cs="Times New Roman"/>
+          <w:sz w:val="28"/>
+          <w:szCs w:val="28"/>
+          <w:lang w:val="en-US"/>
+        </w:rPr>
+        <w:t xml:space="preserve"> Task 1</w:t>
+      </w:r>
+    </w:p>
+    <w:p>
+      <w:pPr>
+        <w:jc w:val="center"/>
+        <w:rPr>
+          <w:rFonts w:ascii="Times New Roman" w:eastAsia="Times New Roman" w:hAnsi="Times New Roman" w:cs="Times New Roman"/>
+          <w:sz w:val="28"/>
+          <w:szCs w:val="28"/>
+          <w:lang w:val="en-US"/>
+        </w:rPr>
+      </w:pPr>
+      <w:r>
+        <w:rPr>
+          <w:rFonts w:ascii="Times New Roman" w:eastAsia="Times New Roman" w:hAnsi="Times New Roman" w:cs="Times New Roman"/>
+          <w:noProof/>
+          <w:sz w:val="28"/>
+          <w:szCs w:val="28"/>
+          <w:lang w:val="uk-UA"/>
+        </w:rPr>
+        <w:drawing>
+          <wp:inline distT="0" distB="0" distL="0" distR="0" wp14:anchorId="3A7774E9" wp14:editId="355EE179">
+            <wp:extent cx="5733415" cy="2358296"/>
+            <wp:effectExtent l="0" t="0" r="635" b="4445"/>
+            <wp:docPr id="15" name="Рисунок 15"/>
+            <wp:cNvGraphicFramePr>
+              <a:graphicFrameLocks xmlns:a="http://schemas.openxmlformats.org/drawingml/2006/main" noChangeAspect="1"/>
+            </wp:cNvGraphicFramePr>
+            <a:graphic xmlns:a="http://schemas.openxmlformats.org/drawingml/2006/main">
+              <a:graphicData uri="http://schemas.openxmlformats.org/drawingml/2006/picture">
+                <pic:pic xmlns:pic="http://schemas.openxmlformats.org/drawingml/2006/picture">
+                  <pic:nvPicPr>
+                    <pic:cNvPr id="0" name=""/>
+                    <pic:cNvPicPr/>
+                  </pic:nvPicPr>
+                  <pic:blipFill>
+                    <a:blip r:embed="rId13"/>
+                    <a:stretch>
+                      <a:fillRect/>
+                    </a:stretch>
+                  </pic:blipFill>
+                  <pic:spPr>
+                    <a:xfrm>
+                      <a:off x="0" y="0"/>
+                      <a:ext cx="5733415" cy="2358296"/>
+                    </a:xfrm>
+                    <a:prstGeom prst="rect">
+                      <a:avLst/>
+                    </a:prstGeom>
+                  </pic:spPr>
+                </pic:pic>
+              </a:graphicData>
+            </a:graphic>
+          </wp:inline>
+        </w:drawing>
+      </w:r>
+    </w:p>
+    <w:p>
+      <w:pPr>
+        <w:jc w:val="center"/>
+        <w:rPr>
+          <w:rFonts w:ascii="Times New Roman" w:eastAsia="Times New Roman" w:hAnsi="Times New Roman" w:cs="Times New Roman"/>
+          <w:sz w:val="28"/>
+          <w:szCs w:val="28"/>
+          <w:lang w:val="uk-UA"/>
+        </w:rPr>
+      </w:pPr>
+      <w:proofErr w:type="spellStart"/>
+      <w:r>
+        <w:rPr>
+          <w:rFonts w:ascii="Times New Roman" w:hAnsi="Times New Roman" w:cs="Times New Roman"/>
+          <w:sz w:val="28"/>
+          <w:szCs w:val="28"/>
+          <w:lang w:val="uk-UA"/>
+        </w:rPr>
+        <w:t>Затратність</w:t>
+      </w:r>
+      <w:proofErr w:type="spellEnd"/>
+      <w:r>
+        <w:rPr>
+          <w:rFonts w:ascii="Times New Roman" w:hAnsi="Times New Roman" w:cs="Times New Roman"/>
+          <w:sz w:val="28"/>
+          <w:szCs w:val="28"/>
+          <w:lang w:val="uk-UA"/>
+        </w:rPr>
+        <w:t xml:space="preserve"> </w:t>
+      </w:r>
+      <w:r>
+        <w:rPr>
+          <w:rFonts w:ascii="Times New Roman" w:eastAsia="Times New Roman" w:hAnsi="Times New Roman" w:cs="Times New Roman"/>
+          <w:sz w:val="28"/>
+          <w:szCs w:val="28"/>
+          <w:lang w:val="en-US"/>
+        </w:rPr>
+        <w:t>~</w:t>
+      </w:r>
+      <w:r>
+        <w:rPr>
+          <w:rFonts w:ascii="Times New Roman" w:eastAsia="Times New Roman" w:hAnsi="Times New Roman" w:cs="Times New Roman"/>
+          <w:sz w:val="28"/>
+          <w:szCs w:val="28"/>
+          <w:lang w:val="uk-UA"/>
+        </w:rPr>
+        <w:t>40хв</w:t>
+      </w:r>
+    </w:p>
+    <w:p>
+      <w:pPr>
+        <w:jc w:val="center"/>
+        <w:rPr>
+          <w:rFonts w:ascii="Times New Roman" w:eastAsia="Times New Roman" w:hAnsi="Times New Roman" w:cs="Times New Roman"/>
+          <w:sz w:val="28"/>
+          <w:szCs w:val="28"/>
+          <w:lang w:val="uk-UA"/>
+        </w:rPr>
+      </w:pPr>
+    </w:p>
+    <w:p>
+      <w:pPr>
+        <w:jc w:val="center"/>
+        <w:rPr>
+          <w:rFonts w:ascii="Times New Roman" w:eastAsia="Times New Roman" w:hAnsi="Times New Roman" w:cs="Times New Roman"/>
+          <w:noProof/>
+          <w:sz w:val="28"/>
+          <w:szCs w:val="28"/>
+          <w:lang w:val="uk-UA"/>
+        </w:rPr>
+      </w:pPr>
+      <w:proofErr w:type="spellStart"/>
+      <w:r>
+        <w:rPr>
+          <w:rFonts w:ascii="Times New Roman" w:eastAsia="Times New Roman" w:hAnsi="Times New Roman" w:cs="Times New Roman"/>
+          <w:sz w:val="28"/>
+          <w:szCs w:val="28"/>
+          <w:lang w:val="en-US"/>
+        </w:rPr>
+        <w:t>Algotester</w:t>
+      </w:r>
+      <w:proofErr w:type="spellEnd"/>
+      <w:r>
+        <w:rPr>
+          <w:rFonts w:ascii="Times New Roman" w:eastAsia="Times New Roman" w:hAnsi="Times New Roman" w:cs="Times New Roman"/>
+          <w:sz w:val="28"/>
+          <w:szCs w:val="28"/>
+          <w:lang w:val="en-US"/>
+        </w:rPr>
+        <w:t xml:space="preserve"> Lab 2v1</w:t>
+      </w:r>
+    </w:p>
+    <w:p>
+      <w:pPr>
+        <w:jc w:val="center"/>
+        <w:rPr>
+          <w:noProof/>
+          <w:lang w:val="en-US"/>
+        </w:rPr>
+      </w:pPr>
+      <w:r>
+        <w:rPr>
+          <w:noProof/>
+          <w:lang w:val="uk-UA"/>
+        </w:rPr>
+        <w:drawing>
+          <wp:inline distT="0" distB="0" distL="0" distR="0" wp14:anchorId="3AAEED8A" wp14:editId="7A4872CF">
+            <wp:extent cx="5733415" cy="1606704"/>
+            <wp:effectExtent l="0" t="0" r="635" b="0"/>
+            <wp:docPr id="16" name="Рисунок 16"/>
+            <wp:cNvGraphicFramePr>
+              <a:graphicFrameLocks xmlns:a="http://schemas.openxmlformats.org/drawingml/2006/main" noChangeAspect="1"/>
+            </wp:cNvGraphicFramePr>
+            <a:graphic xmlns:a="http://schemas.openxmlformats.org/drawingml/2006/main">
+              <a:graphicData uri="http://schemas.openxmlformats.org/drawingml/2006/picture">
+                <pic:pic xmlns:pic="http://schemas.openxmlformats.org/drawingml/2006/picture">
+                  <pic:nvPicPr>
+                    <pic:cNvPr id="0" name=""/>
+                    <pic:cNvPicPr/>
+                  </pic:nvPicPr>
+                  <pic:blipFill>
+                    <a:blip r:embed="rId14"/>
+                    <a:stretch>
+                      <a:fillRect/>
+                    </a:stretch>
+                  </pic:blipFill>
+                  <pic:spPr>
+                    <a:xfrm>
+                      <a:off x="0" y="0"/>
+                      <a:ext cx="5733415" cy="1606704"/>
+                    </a:xfrm>
+                    <a:prstGeom prst="rect">
+                      <a:avLst/>
+                    </a:prstGeom>
+                  </pic:spPr>
+                </pic:pic>
+              </a:graphicData>
+            </a:graphic>
+          </wp:inline>
+        </w:drawing>
+      </w:r>
+    </w:p>
+    <w:p>
+      <w:pPr>
+        <w:jc w:val="center"/>
+        <w:rPr>
+          <w:noProof/>
+          <w:lang w:val="en-US"/>
+        </w:rPr>
+      </w:pPr>
+    </w:p>
+    <w:p>
+      <w:pPr>
+        <w:jc w:val="center"/>
+        <w:rPr>
+          <w:noProof/>
+          <w:lang w:val="en-US"/>
+        </w:rPr>
+      </w:pPr>
+      <w:r>
+        <w:rPr>
+          <w:noProof/>
+          <w:lang w:val="uk-UA"/>
+        </w:rPr>
+        <w:drawing>
+          <wp:inline distT="0" distB="0" distL="0" distR="0" wp14:anchorId="50C00756" wp14:editId="4BBC3B65">
+            <wp:extent cx="5733415" cy="1284505"/>
+            <wp:effectExtent l="0" t="0" r="635" b="0"/>
+            <wp:docPr id="22" name="Рисунок 22"/>
+            <wp:cNvGraphicFramePr>
+              <a:graphicFrameLocks xmlns:a="http://schemas.openxmlformats.org/drawingml/2006/main" noChangeAspect="1"/>
+            </wp:cNvGraphicFramePr>
+            <a:graphic xmlns:a="http://schemas.openxmlformats.org/drawingml/2006/main">
+              <a:graphicData uri="http://schemas.openxmlformats.org/drawingml/2006/picture">
+                <pic:pic xmlns:pic="http://schemas.openxmlformats.org/drawingml/2006/picture">
+                  <pic:nvPicPr>
+                    <pic:cNvPr id="0" name=""/>
+                    <pic:cNvPicPr/>
+                  </pic:nvPicPr>
+                  <pic:blipFill>
+                    <a:blip r:embed="rId15"/>
+                    <a:stretch>
+                      <a:fillRect/>
+                    </a:stretch>
+                  </pic:blipFill>
+                  <pic:spPr>
+                    <a:xfrm>
+                      <a:off x="0" y="0"/>
+                      <a:ext cx="5733415" cy="1284505"/>
+                    </a:xfrm>
+                    <a:prstGeom prst="rect">
+                      <a:avLst/>
+                    </a:prstGeom>
+                  </pic:spPr>
+                </pic:pic>
+              </a:graphicData>
+            </a:graphic>
+          </wp:inline>
+        </w:drawing>
+      </w:r>
+    </w:p>
+    <w:p>
+      <w:pPr>
+        <w:jc w:val="center"/>
+        <w:rPr>
+          <w:noProof/>
+          <w:lang w:val="en-US"/>
+        </w:rPr>
+      </w:pPr>
+      <w:proofErr w:type="spellStart"/>
+      <w:r>
+        <w:rPr>
+          <w:rFonts w:ascii="Times New Roman" w:hAnsi="Times New Roman" w:cs="Times New Roman"/>
+          <w:sz w:val="28"/>
+          <w:szCs w:val="28"/>
+          <w:lang w:val="uk-UA"/>
+        </w:rPr>
+        <w:t>Затратність</w:t>
+      </w:r>
+      <w:proofErr w:type="spellEnd"/>
+      <w:r>
+        <w:rPr>
+          <w:rFonts w:ascii="Times New Roman" w:hAnsi="Times New Roman" w:cs="Times New Roman"/>
+          <w:sz w:val="28"/>
+          <w:szCs w:val="28"/>
+          <w:lang w:val="uk-UA"/>
+        </w:rPr>
+        <w:t xml:space="preserve"> </w:t>
+      </w:r>
+      <w:r>
+        <w:rPr>
+          <w:rFonts w:ascii="Times New Roman" w:eastAsia="Times New Roman" w:hAnsi="Times New Roman" w:cs="Times New Roman"/>
+          <w:sz w:val="28"/>
+          <w:szCs w:val="28"/>
+          <w:lang w:val="en-US"/>
+        </w:rPr>
+        <w:t>~</w:t>
+      </w:r>
+      <w:r>
+        <w:rPr>
+          <w:rFonts w:ascii="Times New Roman" w:eastAsia="Times New Roman" w:hAnsi="Times New Roman" w:cs="Times New Roman"/>
+          <w:sz w:val="28"/>
+          <w:szCs w:val="28"/>
+          <w:lang w:val="uk-UA"/>
+        </w:rPr>
+        <w:t>10</w:t>
+      </w:r>
+      <w:r>
+        <w:rPr>
+          <w:rFonts w:ascii="Times New Roman" w:eastAsia="Times New Roman" w:hAnsi="Times New Roman" w:cs="Times New Roman"/>
+          <w:sz w:val="28"/>
+          <w:szCs w:val="28"/>
+          <w:lang w:val="uk-UA"/>
+        </w:rPr>
+        <w:t>хв</w:t>
+      </w:r>
+    </w:p>
+    <w:p>
+      <w:pPr>
+        <w:rPr>
+          <w:rFonts w:ascii="Times New Roman" w:eastAsia="Times New Roman" w:hAnsi="Times New Roman" w:cs="Times New Roman"/>
+          <w:sz w:val="28"/>
+          <w:szCs w:val="28"/>
+          <w:lang w:val="en-US"/>
+        </w:rPr>
+      </w:pPr>
+      <w:r>
+        <w:rPr>
+          <w:rFonts w:ascii="Times New Roman" w:eastAsia="Times New Roman" w:hAnsi="Times New Roman" w:cs="Times New Roman"/>
+          <w:sz w:val="28"/>
+          <w:szCs w:val="28"/>
+          <w:lang w:val="en-US"/>
+        </w:rPr>
+        <w:br w:type="page"/>
+      </w:r>
+    </w:p>
+    <w:p>
+      <w:pPr>
+        <w:jc w:val="center"/>
+        <w:rPr>
+          <w:rFonts w:ascii="Times New Roman" w:eastAsia="Times New Roman" w:hAnsi="Times New Roman" w:cs="Times New Roman"/>
+          <w:sz w:val="28"/>
+          <w:szCs w:val="28"/>
+          <w:lang w:val="en-US"/>
+        </w:rPr>
+      </w:pPr>
+    </w:p>
+    <w:p>
+      <w:pPr>
+        <w:jc w:val="center"/>
+        <w:rPr>
+          <w:rFonts w:ascii="Times New Roman" w:eastAsia="Times New Roman" w:hAnsi="Times New Roman" w:cs="Times New Roman"/>
+          <w:sz w:val="28"/>
+          <w:szCs w:val="28"/>
+          <w:lang w:val="uk-UA"/>
+        </w:rPr>
+      </w:pPr>
+      <w:proofErr w:type="spellStart"/>
+      <w:r>
+        <w:rPr>
+          <w:rFonts w:ascii="Times New Roman" w:eastAsia="Times New Roman" w:hAnsi="Times New Roman" w:cs="Times New Roman"/>
+          <w:sz w:val="28"/>
+          <w:szCs w:val="28"/>
+          <w:lang w:val="en-US"/>
+        </w:rPr>
+        <w:t>Algotester</w:t>
+      </w:r>
+      <w:proofErr w:type="spellEnd"/>
+      <w:r>
+        <w:rPr>
+          <w:rFonts w:ascii="Times New Roman" w:eastAsia="Times New Roman" w:hAnsi="Times New Roman" w:cs="Times New Roman"/>
+          <w:sz w:val="28"/>
+          <w:szCs w:val="28"/>
+          <w:lang w:val="en-US"/>
+        </w:rPr>
+        <w:t xml:space="preserve"> Lab </w:t>
+      </w:r>
+      <w:r>
+        <w:rPr>
+          <w:rFonts w:ascii="Times New Roman" w:eastAsia="Times New Roman" w:hAnsi="Times New Roman" w:cs="Times New Roman"/>
+          <w:sz w:val="28"/>
+          <w:szCs w:val="28"/>
+          <w:lang w:val="uk-UA"/>
+        </w:rPr>
+        <w:t>3</w:t>
+      </w:r>
+      <w:r>
+        <w:rPr>
+          <w:rFonts w:ascii="Times New Roman" w:eastAsia="Times New Roman" w:hAnsi="Times New Roman" w:cs="Times New Roman"/>
+          <w:sz w:val="28"/>
+          <w:szCs w:val="28"/>
+          <w:lang w:val="en-US"/>
+        </w:rPr>
+        <w:t>v</w:t>
+      </w:r>
+      <w:r>
+        <w:rPr>
+          <w:rFonts w:ascii="Times New Roman" w:eastAsia="Times New Roman" w:hAnsi="Times New Roman" w:cs="Times New Roman"/>
+          <w:sz w:val="28"/>
+          <w:szCs w:val="28"/>
+          <w:lang w:val="uk-UA"/>
+        </w:rPr>
+        <w:t>2</w:t>
+      </w:r>
+    </w:p>
+    <w:p>
+      <w:pPr>
+        <w:jc w:val="center"/>
+        <w:rPr>
+          <w:rFonts w:ascii="Times New Roman" w:eastAsia="Times New Roman" w:hAnsi="Times New Roman" w:cs="Times New Roman"/>
+          <w:sz w:val="28"/>
+          <w:szCs w:val="28"/>
+          <w:lang w:val="en-US"/>
+        </w:rPr>
+      </w:pPr>
+      <w:r>
+        <w:rPr>
+          <w:rFonts w:ascii="Times New Roman" w:eastAsia="Times New Roman" w:hAnsi="Times New Roman" w:cs="Times New Roman"/>
+          <w:noProof/>
+          <w:sz w:val="28"/>
+          <w:szCs w:val="28"/>
+          <w:lang w:val="uk-UA"/>
+        </w:rPr>
+        <w:drawing>
+          <wp:inline distT="0" distB="0" distL="0" distR="0" wp14:anchorId="509DD106" wp14:editId="3604DE89">
+            <wp:extent cx="4343400" cy="1908590"/>
+            <wp:effectExtent l="0" t="0" r="0" b="0"/>
+            <wp:docPr id="18" name="Рисунок 18"/>
+            <wp:cNvGraphicFramePr>
+              <a:graphicFrameLocks xmlns:a="http://schemas.openxmlformats.org/drawingml/2006/main" noChangeAspect="1"/>
+            </wp:cNvGraphicFramePr>
+            <a:graphic xmlns:a="http://schemas.openxmlformats.org/drawingml/2006/main">
+              <a:graphicData uri="http://schemas.openxmlformats.org/drawingml/2006/picture">
+                <pic:pic xmlns:pic="http://schemas.openxmlformats.org/drawingml/2006/picture">
+                  <pic:nvPicPr>
+                    <pic:cNvPr id="0" name=""/>
+                    <pic:cNvPicPr/>
+                  </pic:nvPicPr>
+                  <pic:blipFill>
+                    <a:blip r:embed="rId16"/>
+                    <a:stretch>
+                      <a:fillRect/>
+                    </a:stretch>
+                  </pic:blipFill>
+                  <pic:spPr>
+                    <a:xfrm>
+                      <a:off x="0" y="0"/>
+                      <a:ext cx="4343455" cy="1908614"/>
+                    </a:xfrm>
+                    <a:prstGeom prst="rect">
+                      <a:avLst/>
+                    </a:prstGeom>
+                  </pic:spPr>
+                </pic:pic>
+              </a:graphicData>
+            </a:graphic>
+          </wp:inline>
+        </w:drawing>
+      </w:r>
+    </w:p>
+    <w:p>
+      <w:pPr>
+        <w:jc w:val="center"/>
+        <w:rPr>
+          <w:rFonts w:ascii="Times New Roman" w:eastAsia="Times New Roman" w:hAnsi="Times New Roman" w:cs="Times New Roman"/>
+          <w:sz w:val="28"/>
+          <w:szCs w:val="28"/>
+          <w:lang w:val="en-US"/>
+        </w:rPr>
+      </w:pPr>
+    </w:p>
+    <w:p>
+      <w:pPr>
+        <w:jc w:val="center"/>
+        <w:rPr>
+          <w:rFonts w:ascii="Times New Roman" w:eastAsia="Times New Roman" w:hAnsi="Times New Roman" w:cs="Times New Roman"/>
+          <w:sz w:val="28"/>
+          <w:szCs w:val="28"/>
+          <w:lang w:val="en-US"/>
+        </w:rPr>
+      </w:pPr>
+      <w:r>
+        <w:rPr>
+          <w:rFonts w:ascii="Times New Roman" w:eastAsia="Times New Roman" w:hAnsi="Times New Roman" w:cs="Times New Roman"/>
+          <w:noProof/>
+          <w:sz w:val="28"/>
+          <w:szCs w:val="28"/>
+          <w:lang w:val="uk-UA"/>
+        </w:rPr>
+        <w:drawing>
+          <wp:inline distT="0" distB="0" distL="0" distR="0" wp14:anchorId="718E9CDE" wp14:editId="2F106EC1">
+            <wp:extent cx="5733415" cy="577017"/>
+            <wp:effectExtent l="0" t="0" r="635" b="0"/>
+            <wp:docPr id="23" name="Рисунок 23"/>
             <wp:cNvGraphicFramePr>
               <a:graphicFrameLocks xmlns:a="http://schemas.openxmlformats.org/drawingml/2006/main" noChangeAspect="1"/>
             </wp:cNvGraphicFramePr>
@@ -8640,7 +9043,7 @@
                   <pic:spPr>
                     <a:xfrm>
                       <a:off x="0" y="0"/>
-                      <a:ext cx="5733415" cy="1878673"/>
+                      <a:ext cx="5733415" cy="577017"/>
                     </a:xfrm>
                     <a:prstGeom prst="rect">
                       <a:avLst/>
@@ -8660,7 +9063,7 @@
           <w:rFonts w:ascii="Times New Roman" w:hAnsi="Times New Roman" w:cs="Times New Roman"/>
           <w:sz w:val="28"/>
           <w:szCs w:val="28"/>
-          <w:lang w:val="uk-UA"/>
+          <w:lang w:val="en-US"/>
         </w:rPr>
       </w:pPr>
       <w:proofErr w:type="spellStart"/>
@@ -8685,22 +9088,40 @@
       </w:r>
       <w:r>
         <w:rPr>
-          <w:rFonts w:ascii="Times New Roman" w:eastAsia="Times New Roman" w:hAnsi="Times New Roman" w:cs="Times New Roman"/>
-          <w:sz w:val="28"/>
-          <w:szCs w:val="28"/>
-          <w:lang w:val="en-US"/>
-        </w:rPr>
-        <w:t>~1</w:t>
-      </w:r>
-      <w:proofErr w:type="spellStart"/>
-      <w:r>
-        <w:rPr>
-          <w:rFonts w:ascii="Times New Roman" w:eastAsia="Times New Roman" w:hAnsi="Times New Roman" w:cs="Times New Roman"/>
-          <w:sz w:val="28"/>
-          <w:szCs w:val="28"/>
-          <w:lang w:val="uk-UA"/>
-        </w:rPr>
-        <w:t>год</w:t>
+          <w:rFonts w:ascii="Times New Roman" w:hAnsi="Times New Roman" w:cs="Times New Roman"/>
+          <w:sz w:val="28"/>
+          <w:szCs w:val="28"/>
+          <w:lang w:val="en-US"/>
+        </w:rPr>
+        <w:t>~</w:t>
+      </w:r>
+      <w:r>
+        <w:rPr>
+          <w:rFonts w:ascii="Times New Roman" w:hAnsi="Times New Roman" w:cs="Times New Roman"/>
+          <w:sz w:val="28"/>
+          <w:szCs w:val="28"/>
+          <w:lang w:val="uk-UA"/>
+        </w:rPr>
+        <w:t>1</w:t>
+      </w:r>
+      <w:r>
+        <w:rPr>
+          <w:rFonts w:ascii="Times New Roman" w:hAnsi="Times New Roman" w:cs="Times New Roman"/>
+          <w:sz w:val="28"/>
+          <w:szCs w:val="28"/>
+          <w:lang w:val="en-US"/>
+        </w:rPr>
+        <w:t>5</w:t>
+      </w:r>
+      <w:proofErr w:type="spellStart"/>
+      <w:r>
+        <w:rPr>
+          <w:rFonts w:ascii="Times New Roman" w:hAnsi="Times New Roman" w:cs="Times New Roman"/>
+          <w:sz w:val="28"/>
+          <w:szCs w:val="28"/>
+          <w:lang w:val="uk-UA"/>
+        </w:rPr>
+        <w:t>хв</w:t>
       </w:r>
       <w:proofErr w:type="spellEnd"/>
     </w:p>
@@ -8708,9 +9129,10 @@
       <w:pPr>
         <w:jc w:val="center"/>
         <w:rPr>
-          <w:rFonts w:ascii="Times New Roman" w:eastAsia="Times New Roman" w:hAnsi="Times New Roman" w:cs="Times New Roman"/>
-          <w:sz w:val="28"/>
-          <w:szCs w:val="28"/>
+          <w:rFonts w:ascii="Times New Roman" w:hAnsi="Times New Roman" w:cs="Times New Roman"/>
+          <w:b/>
+          <w:sz w:val="32"/>
+          <w:szCs w:val="32"/>
           <w:lang w:val="en-US"/>
         </w:rPr>
       </w:pPr>
@@ -8719,10 +9141,11 @@
       <w:pPr>
         <w:jc w:val="center"/>
         <w:rPr>
-          <w:rFonts w:ascii="Times New Roman" w:eastAsia="Times New Roman" w:hAnsi="Times New Roman" w:cs="Times New Roman"/>
-          <w:sz w:val="28"/>
-          <w:szCs w:val="28"/>
-          <w:lang w:val="uk-UA"/>
+          <w:rFonts w:ascii="Times New Roman" w:hAnsi="Times New Roman" w:cs="Times New Roman"/>
+          <w:b/>
+          <w:sz w:val="32"/>
+          <w:szCs w:val="32"/>
+          <w:lang w:val="en-US"/>
         </w:rPr>
       </w:pPr>
     </w:p>
@@ -8730,10 +9153,11 @@
       <w:pPr>
         <w:jc w:val="center"/>
         <w:rPr>
-          <w:rFonts w:ascii="Times New Roman" w:eastAsia="Times New Roman" w:hAnsi="Times New Roman" w:cs="Times New Roman"/>
-          <w:sz w:val="28"/>
-          <w:szCs w:val="28"/>
-          <w:lang w:val="uk-UA"/>
+          <w:rFonts w:ascii="Times New Roman" w:hAnsi="Times New Roman" w:cs="Times New Roman"/>
+          <w:b/>
+          <w:sz w:val="32"/>
+          <w:szCs w:val="32"/>
+          <w:lang w:val="en-US"/>
         </w:rPr>
       </w:pPr>
     </w:p>
@@ -8744,9 +9168,18 @@
           <w:rFonts w:ascii="Times New Roman" w:eastAsia="Times New Roman" w:hAnsi="Times New Roman" w:cs="Times New Roman"/>
           <w:sz w:val="28"/>
           <w:szCs w:val="28"/>
-          <w:lang w:val="uk-UA"/>
-        </w:rPr>
-      </w:pPr>
+          <w:lang w:val="en-US"/>
+        </w:rPr>
+      </w:pPr>
+      <w:r>
+        <w:rPr>
+          <w:rFonts w:ascii="Times New Roman" w:eastAsia="Times New Roman" w:hAnsi="Times New Roman" w:cs="Times New Roman"/>
+          <w:sz w:val="28"/>
+          <w:szCs w:val="28"/>
+          <w:lang w:val="en-US"/>
+        </w:rPr>
+        <w:t>Class Practice Task</w:t>
+      </w:r>
     </w:p>
     <w:p>
       <w:pPr>
@@ -8755,70 +9188,22 @@
           <w:rFonts w:ascii="Times New Roman" w:eastAsia="Times New Roman" w:hAnsi="Times New Roman" w:cs="Times New Roman"/>
           <w:sz w:val="28"/>
           <w:szCs w:val="28"/>
-          <w:lang w:val="uk-UA"/>
-        </w:rPr>
-      </w:pPr>
-    </w:p>
-    <w:p>
-      <w:pPr>
-        <w:jc w:val="center"/>
-        <w:rPr>
-          <w:rFonts w:ascii="Times New Roman" w:eastAsia="Times New Roman" w:hAnsi="Times New Roman" w:cs="Times New Roman"/>
-          <w:sz w:val="28"/>
-          <w:szCs w:val="28"/>
-          <w:lang w:val="en-US"/>
-        </w:rPr>
-      </w:pPr>
-      <w:r>
-        <w:rPr>
-          <w:rFonts w:ascii="Times New Roman" w:eastAsia="Times New Roman" w:hAnsi="Times New Roman" w:cs="Times New Roman"/>
-          <w:sz w:val="28"/>
-          <w:szCs w:val="28"/>
-          <w:lang w:val="en-US"/>
-        </w:rPr>
-        <w:t xml:space="preserve">VNS Lab </w:t>
-      </w:r>
-      <w:r>
-        <w:rPr>
-          <w:rFonts w:ascii="Times New Roman" w:eastAsia="Times New Roman" w:hAnsi="Times New Roman" w:cs="Times New Roman"/>
-          <w:sz w:val="28"/>
-          <w:szCs w:val="28"/>
-          <w:lang w:val="uk-UA"/>
-        </w:rPr>
-        <w:t>5</w:t>
-      </w:r>
-      <w:r>
-        <w:rPr>
-          <w:rFonts w:ascii="Times New Roman" w:eastAsia="Times New Roman" w:hAnsi="Times New Roman" w:cs="Times New Roman"/>
-          <w:sz w:val="28"/>
-          <w:szCs w:val="28"/>
-          <w:lang w:val="en-US"/>
-        </w:rPr>
-        <w:t xml:space="preserve"> Task 1</w:t>
-      </w:r>
-    </w:p>
-    <w:p>
-      <w:pPr>
-        <w:jc w:val="center"/>
-        <w:rPr>
-          <w:rFonts w:ascii="Times New Roman" w:eastAsia="Times New Roman" w:hAnsi="Times New Roman" w:cs="Times New Roman"/>
-          <w:sz w:val="28"/>
-          <w:szCs w:val="28"/>
-          <w:lang w:val="en-US"/>
-        </w:rPr>
-      </w:pPr>
-      <w:r>
-        <w:rPr>
-          <w:rFonts w:ascii="Times New Roman" w:eastAsia="Times New Roman" w:hAnsi="Times New Roman" w:cs="Times New Roman"/>
-          <w:sz w:val="28"/>
-          <w:szCs w:val="28"/>
-          <w:lang w:val="en-US"/>
+          <w:lang w:val="en-US"/>
+        </w:rPr>
+      </w:pPr>
+      <w:r>
+        <w:rPr>
+          <w:rFonts w:ascii="Times New Roman" w:eastAsia="Times New Roman" w:hAnsi="Times New Roman" w:cs="Times New Roman"/>
+          <w:noProof/>
+          <w:sz w:val="28"/>
+          <w:szCs w:val="28"/>
+          <w:lang w:val="uk-UA"/>
         </w:rPr>
         <w:drawing>
-          <wp:inline distT="0" distB="0" distL="0" distR="0" wp14:anchorId="3A7774E9" wp14:editId="355EE179">
-            <wp:extent cx="5733415" cy="2358296"/>
-            <wp:effectExtent l="0" t="0" r="635" b="4445"/>
-            <wp:docPr id="15" name="Рисунок 15"/>
+          <wp:inline distT="0" distB="0" distL="0" distR="0" wp14:anchorId="0CFC73E0" wp14:editId="3B4823D0">
+            <wp:extent cx="5733415" cy="2286628"/>
+            <wp:effectExtent l="0" t="0" r="635" b="0"/>
+            <wp:docPr id="19" name="Рисунок 19"/>
             <wp:cNvGraphicFramePr>
               <a:graphicFrameLocks xmlns:a="http://schemas.openxmlformats.org/drawingml/2006/main" noChangeAspect="1"/>
             </wp:cNvGraphicFramePr>
@@ -8838,7 +9223,7 @@
                   <pic:spPr>
                     <a:xfrm>
                       <a:off x="0" y="0"/>
-                      <a:ext cx="5733415" cy="2358296"/>
+                      <a:ext cx="5733415" cy="2286628"/>
                     </a:xfrm>
                     <a:prstGeom prst="rect">
                       <a:avLst/>
@@ -8858,7 +9243,7 @@
           <w:rFonts w:ascii="Times New Roman" w:eastAsia="Times New Roman" w:hAnsi="Times New Roman" w:cs="Times New Roman"/>
           <w:sz w:val="28"/>
           <w:szCs w:val="28"/>
-          <w:lang w:val="uk-UA"/>
+          <w:lang w:val="en-US"/>
         </w:rPr>
       </w:pPr>
       <w:proofErr w:type="spellStart"/>
@@ -8888,16 +9273,82 @@
           <w:szCs w:val="28"/>
           <w:lang w:val="en-US"/>
         </w:rPr>
-        <w:t>~</w:t>
-      </w:r>
-      <w:r>
-        <w:rPr>
-          <w:rFonts w:ascii="Times New Roman" w:eastAsia="Times New Roman" w:hAnsi="Times New Roman" w:cs="Times New Roman"/>
-          <w:sz w:val="28"/>
-          <w:szCs w:val="28"/>
-          <w:lang w:val="uk-UA"/>
-        </w:rPr>
-        <w:t>40хв</w:t>
+        <w:t>~5</w:t>
+      </w:r>
+      <w:r>
+        <w:rPr>
+          <w:rFonts w:ascii="Times New Roman" w:eastAsia="Times New Roman" w:hAnsi="Times New Roman" w:cs="Times New Roman"/>
+          <w:sz w:val="28"/>
+          <w:szCs w:val="28"/>
+          <w:lang w:val="en-US"/>
+        </w:rPr>
+        <w:t>0</w:t>
+      </w:r>
+      <w:proofErr w:type="spellStart"/>
+      <w:r>
+        <w:rPr>
+          <w:rFonts w:ascii="Times New Roman" w:eastAsia="Times New Roman" w:hAnsi="Times New Roman" w:cs="Times New Roman"/>
+          <w:sz w:val="28"/>
+          <w:szCs w:val="28"/>
+          <w:lang w:val="uk-UA"/>
+        </w:rPr>
+        <w:t>хв</w:t>
+      </w:r>
+      <w:proofErr w:type="spellEnd"/>
+      <w:r>
+        <w:rPr>
+          <w:rFonts w:ascii="Times New Roman" w:eastAsia="Times New Roman" w:hAnsi="Times New Roman" w:cs="Times New Roman"/>
+          <w:sz w:val="28"/>
+          <w:szCs w:val="28"/>
+          <w:lang w:val="en-US"/>
+        </w:rPr>
+        <w:t xml:space="preserve"> (</w:t>
+      </w:r>
+      <w:r>
+        <w:rPr>
+          <w:rFonts w:ascii="Times New Roman" w:eastAsia="Times New Roman" w:hAnsi="Times New Roman" w:cs="Times New Roman"/>
+          <w:sz w:val="28"/>
+          <w:szCs w:val="28"/>
+          <w:lang w:val="uk-UA"/>
+        </w:rPr>
+        <w:t xml:space="preserve">а на легшу версію 3хв </w:t>
+      </w:r>
+      <w:r>
+        <w:rPr>
+          <w:rFonts w:ascii="Times New Roman" w:eastAsia="Times New Roman" w:hAnsi="Times New Roman" w:cs="Times New Roman"/>
+          <w:sz w:val="28"/>
+          <w:szCs w:val="28"/>
+          <w:lang w:val="en-US"/>
+        </w:rPr>
+        <w:sym w:font="Wingdings" w:char="F04C"/>
+      </w:r>
+      <w:r>
+        <w:rPr>
+          <w:rFonts w:ascii="Times New Roman" w:eastAsia="Times New Roman" w:hAnsi="Times New Roman" w:cs="Times New Roman"/>
+          <w:sz w:val="28"/>
+          <w:szCs w:val="28"/>
+          <w:lang w:val="en-US"/>
+        </w:rPr>
+        <w:t>)</w:t>
+      </w:r>
+    </w:p>
+    <w:p>
+      <w:pPr>
+        <w:rPr>
+          <w:rFonts w:ascii="Times New Roman" w:eastAsia="Times New Roman" w:hAnsi="Times New Roman" w:cs="Times New Roman"/>
+          <w:sz w:val="28"/>
+          <w:szCs w:val="28"/>
+          <w:lang w:val="en-US"/>
+        </w:rPr>
+      </w:pPr>
+      <w:r>
+        <w:rPr>
+          <w:rFonts w:ascii="Times New Roman" w:eastAsia="Times New Roman" w:hAnsi="Times New Roman" w:cs="Times New Roman"/>
+          <w:sz w:val="28"/>
+          <w:szCs w:val="28"/>
+          <w:lang w:val="en-US"/>
+        </w:rPr>
+        <w:br w:type="page"/>
       </w:r>
     </w:p>
     <w:p>
@@ -8907,7 +9358,7 @@
           <w:rFonts w:ascii="Times New Roman" w:eastAsia="Times New Roman" w:hAnsi="Times New Roman" w:cs="Times New Roman"/>
           <w:sz w:val="28"/>
           <w:szCs w:val="28"/>
-          <w:lang w:val="uk-UA"/>
+          <w:lang w:val="en-US"/>
         </w:rPr>
       </w:pPr>
     </w:p>
@@ -8916,51 +9367,97 @@
         <w:jc w:val="center"/>
         <w:rPr>
           <w:rFonts w:ascii="Times New Roman" w:eastAsia="Times New Roman" w:hAnsi="Times New Roman" w:cs="Times New Roman"/>
+          <w:sz w:val="28"/>
+          <w:szCs w:val="28"/>
+          <w:lang w:val="en-US"/>
+        </w:rPr>
+      </w:pPr>
+      <w:proofErr w:type="spellStart"/>
+      <w:r>
+        <w:rPr>
+          <w:rFonts w:ascii="Times New Roman" w:eastAsia="Times New Roman" w:hAnsi="Times New Roman" w:cs="Times New Roman"/>
+          <w:sz w:val="28"/>
+          <w:szCs w:val="28"/>
+          <w:lang w:val="uk-UA"/>
+        </w:rPr>
+        <w:t>Self</w:t>
+      </w:r>
+      <w:proofErr w:type="spellEnd"/>
+      <w:r>
+        <w:rPr>
+          <w:rFonts w:ascii="Times New Roman" w:eastAsia="Times New Roman" w:hAnsi="Times New Roman" w:cs="Times New Roman"/>
+          <w:sz w:val="28"/>
+          <w:szCs w:val="28"/>
+          <w:lang w:val="uk-UA"/>
+        </w:rPr>
+        <w:t xml:space="preserve"> </w:t>
+      </w:r>
+      <w:proofErr w:type="spellStart"/>
+      <w:r>
+        <w:rPr>
+          <w:rFonts w:ascii="Times New Roman" w:eastAsia="Times New Roman" w:hAnsi="Times New Roman" w:cs="Times New Roman"/>
+          <w:sz w:val="28"/>
+          <w:szCs w:val="28"/>
+          <w:lang w:val="uk-UA"/>
+        </w:rPr>
+        <w:t>Practice</w:t>
+      </w:r>
+      <w:proofErr w:type="spellEnd"/>
+      <w:r>
+        <w:rPr>
+          <w:rFonts w:ascii="Times New Roman" w:eastAsia="Times New Roman" w:hAnsi="Times New Roman" w:cs="Times New Roman"/>
+          <w:sz w:val="28"/>
+          <w:szCs w:val="28"/>
+          <w:lang w:val="uk-UA"/>
+        </w:rPr>
+        <w:t xml:space="preserve"> </w:t>
+      </w:r>
+      <w:proofErr w:type="spellStart"/>
+      <w:r>
+        <w:rPr>
+          <w:rFonts w:ascii="Times New Roman" w:eastAsia="Times New Roman" w:hAnsi="Times New Roman" w:cs="Times New Roman"/>
+          <w:sz w:val="28"/>
+          <w:szCs w:val="28"/>
+          <w:lang w:val="uk-UA"/>
+        </w:rPr>
+        <w:t>Task</w:t>
+      </w:r>
+      <w:proofErr w:type="spellEnd"/>
+    </w:p>
+    <w:p>
+      <w:pPr>
+        <w:jc w:val="center"/>
+        <w:rPr>
+          <w:rFonts w:ascii="Times New Roman" w:eastAsia="Times New Roman" w:hAnsi="Times New Roman" w:cs="Times New Roman"/>
+          <w:sz w:val="28"/>
+          <w:szCs w:val="28"/>
+          <w:lang w:val="uk-UA"/>
+        </w:rPr>
+      </w:pPr>
+    </w:p>
+    <w:p>
+      <w:pPr>
+        <w:jc w:val="center"/>
+        <w:rPr>
+          <w:rFonts w:ascii="Times New Roman" w:eastAsia="Times New Roman" w:hAnsi="Times New Roman" w:cs="Times New Roman"/>
+          <w:sz w:val="28"/>
+          <w:szCs w:val="28"/>
+          <w:lang w:val="uk-UA"/>
+        </w:rPr>
+      </w:pPr>
+      <w:r>
+        <w:rPr>
+          <w:rFonts w:ascii="Times New Roman" w:eastAsia="Times New Roman" w:hAnsi="Times New Roman" w:cs="Times New Roman"/>
           <w:noProof/>
           <w:sz w:val="28"/>
           <w:szCs w:val="28"/>
           <w:lang w:val="uk-UA"/>
         </w:rPr>
-      </w:pPr>
-      <w:proofErr w:type="spellStart"/>
-      <w:r>
-        <w:rPr>
-          <w:rFonts w:ascii="Times New Roman" w:eastAsia="Times New Roman" w:hAnsi="Times New Roman" w:cs="Times New Roman"/>
-          <w:sz w:val="28"/>
-          <w:szCs w:val="28"/>
-          <w:lang w:val="en-US"/>
-        </w:rPr>
-        <w:t>Algotester</w:t>
-      </w:r>
-      <w:proofErr w:type="spellEnd"/>
-      <w:r>
-        <w:rPr>
-          <w:rFonts w:ascii="Times New Roman" w:eastAsia="Times New Roman" w:hAnsi="Times New Roman" w:cs="Times New Roman"/>
-          <w:sz w:val="28"/>
-          <w:szCs w:val="28"/>
-          <w:lang w:val="en-US"/>
-        </w:rPr>
-        <w:t xml:space="preserve"> Lab 2v1</w:t>
-      </w:r>
-    </w:p>
-    <w:p>
-      <w:pPr>
-        <w:jc w:val="center"/>
-        <w:rPr>
-          <w:noProof/>
-          <w:lang w:val="en-US"/>
-        </w:rPr>
-      </w:pPr>
-      <w:r>
-        <w:rPr>
-          <w:noProof/>
-          <w:lang w:val="en-US"/>
-        </w:rPr>
         <w:drawing>
-          <wp:inline distT="0" distB="0" distL="0" distR="0" wp14:anchorId="3AAEED8A" wp14:editId="7A4872CF">
-            <wp:extent cx="5733415" cy="1606704"/>
-            <wp:effectExtent l="0" t="0" r="635" b="0"/>
-            <wp:docPr id="16" name="Рисунок 16"/>
+          <wp:inline distT="0" distB="0" distL="0" distR="0" wp14:anchorId="3ED0FA15" wp14:editId="2C364D2C">
+            <wp:extent cx="5733415" cy="2546959"/>
+            <wp:effectExtent l="0" t="0" r="635" b="6350"/>
+            <wp:docPr id="20" name="Рисунок 20"/>
             <wp:cNvGraphicFramePr>
               <a:graphicFrameLocks xmlns:a="http://schemas.openxmlformats.org/drawingml/2006/main" noChangeAspect="1"/>
             </wp:cNvGraphicFramePr>
@@ -8980,7 +9477,7 @@
                   <pic:spPr>
                     <a:xfrm>
                       <a:off x="0" y="0"/>
-                      <a:ext cx="5733415" cy="1606704"/>
+                      <a:ext cx="5733415" cy="2546959"/>
                     </a:xfrm>
                     <a:prstGeom prst="rect">
                       <a:avLst/>
@@ -8997,29 +9494,39 @@
       <w:pPr>
         <w:jc w:val="center"/>
         <w:rPr>
+          <w:rFonts w:ascii="Times New Roman" w:hAnsi="Times New Roman" w:cs="Times New Roman"/>
+          <w:b/>
+          <w:sz w:val="32"/>
+          <w:szCs w:val="32"/>
+          <w:lang w:val="en-US"/>
+        </w:rPr>
+      </w:pPr>
+    </w:p>
+    <w:p>
+      <w:pPr>
+        <w:jc w:val="center"/>
+        <w:rPr>
+          <w:rFonts w:ascii="Times New Roman" w:hAnsi="Times New Roman" w:cs="Times New Roman"/>
+          <w:b/>
+          <w:sz w:val="32"/>
+          <w:szCs w:val="32"/>
+          <w:lang w:val="en-US"/>
+        </w:rPr>
+      </w:pPr>
+      <w:r>
+        <w:rPr>
+          <w:rFonts w:ascii="Times New Roman" w:hAnsi="Times New Roman" w:cs="Times New Roman"/>
+          <w:b/>
           <w:noProof/>
-          <w:lang w:val="en-US"/>
-        </w:rPr>
-      </w:pPr>
-    </w:p>
-    <w:p>
-      <w:pPr>
-        <w:jc w:val="center"/>
-        <w:rPr>
-          <w:noProof/>
-          <w:lang w:val="en-US"/>
-        </w:rPr>
-      </w:pPr>
-      <w:r>
-        <w:rPr>
-          <w:noProof/>
-          <w:lang w:val="en-US"/>
+          <w:sz w:val="32"/>
+          <w:szCs w:val="32"/>
+          <w:lang w:val="uk-UA"/>
         </w:rPr>
         <w:drawing>
-          <wp:inline distT="0" distB="0" distL="0" distR="0" wp14:anchorId="50C00756" wp14:editId="4BBC3B65">
-            <wp:extent cx="5733415" cy="1284505"/>
-            <wp:effectExtent l="0" t="0" r="635" b="0"/>
-            <wp:docPr id="22" name="Рисунок 22"/>
+          <wp:inline distT="0" distB="0" distL="0" distR="0" wp14:anchorId="1818DE9B" wp14:editId="35DAF74E">
+            <wp:extent cx="3957638" cy="2018987"/>
+            <wp:effectExtent l="0" t="0" r="5080" b="635"/>
+            <wp:docPr id="21" name="Рисунок 21"/>
             <wp:cNvGraphicFramePr>
               <a:graphicFrameLocks xmlns:a="http://schemas.openxmlformats.org/drawingml/2006/main" noChangeAspect="1"/>
             </wp:cNvGraphicFramePr>
@@ -9039,769 +9546,6 @@
                   <pic:spPr>
                     <a:xfrm>
                       <a:off x="0" y="0"/>
-                      <a:ext cx="5733415" cy="1284505"/>
-                    </a:xfrm>
-                    <a:prstGeom prst="rect">
-                      <a:avLst/>
-                    </a:prstGeom>
-                  </pic:spPr>
-                </pic:pic>
-              </a:graphicData>
-            </a:graphic>
-          </wp:inline>
-        </w:drawing>
-      </w:r>
-    </w:p>
-    <w:p>
-      <w:pPr>
-        <w:jc w:val="center"/>
-        <w:rPr>
-          <w:noProof/>
-          <w:lang w:val="en-US"/>
-        </w:rPr>
-      </w:pPr>
-      <w:proofErr w:type="spellStart"/>
-      <w:r>
-        <w:rPr>
-          <w:rFonts w:ascii="Times New Roman" w:hAnsi="Times New Roman" w:cs="Times New Roman"/>
-          <w:sz w:val="28"/>
-          <w:szCs w:val="28"/>
-          <w:lang w:val="uk-UA"/>
-        </w:rPr>
-        <w:t>Затратність</w:t>
-      </w:r>
-      <w:proofErr w:type="spellEnd"/>
-      <w:r>
-        <w:rPr>
-          <w:rFonts w:ascii="Times New Roman" w:hAnsi="Times New Roman" w:cs="Times New Roman"/>
-          <w:sz w:val="28"/>
-          <w:szCs w:val="28"/>
-          <w:lang w:val="uk-UA"/>
-        </w:rPr>
-        <w:t xml:space="preserve"> </w:t>
-      </w:r>
-      <w:r>
-        <w:rPr>
-          <w:rFonts w:ascii="Times New Roman" w:eastAsia="Times New Roman" w:hAnsi="Times New Roman" w:cs="Times New Roman"/>
-          <w:sz w:val="28"/>
-          <w:szCs w:val="28"/>
-          <w:lang w:val="en-US"/>
-        </w:rPr>
-        <w:t>~</w:t>
-      </w:r>
-      <w:r>
-        <w:rPr>
-          <w:rFonts w:ascii="Times New Roman" w:eastAsia="Times New Roman" w:hAnsi="Times New Roman" w:cs="Times New Roman"/>
-          <w:sz w:val="28"/>
-          <w:szCs w:val="28"/>
-          <w:lang w:val="uk-UA"/>
-        </w:rPr>
-        <w:t>10</w:t>
-      </w:r>
-      <w:r>
-        <w:rPr>
-          <w:rFonts w:ascii="Times New Roman" w:eastAsia="Times New Roman" w:hAnsi="Times New Roman" w:cs="Times New Roman"/>
-          <w:sz w:val="28"/>
-          <w:szCs w:val="28"/>
-          <w:lang w:val="uk-UA"/>
-        </w:rPr>
-        <w:t>хв</w:t>
-      </w:r>
-    </w:p>
-    <w:p>
-      <w:pPr>
-        <w:rPr>
-          <w:rFonts w:ascii="Times New Roman" w:eastAsia="Times New Roman" w:hAnsi="Times New Roman" w:cs="Times New Roman"/>
-          <w:sz w:val="28"/>
-          <w:szCs w:val="28"/>
-          <w:lang w:val="en-US"/>
-        </w:rPr>
-      </w:pPr>
-      <w:r>
-        <w:rPr>
-          <w:rFonts w:ascii="Times New Roman" w:eastAsia="Times New Roman" w:hAnsi="Times New Roman" w:cs="Times New Roman"/>
-          <w:sz w:val="28"/>
-          <w:szCs w:val="28"/>
-          <w:lang w:val="en-US"/>
-        </w:rPr>
-        <w:br w:type="page"/>
-      </w:r>
-    </w:p>
-    <w:p>
-      <w:pPr>
-        <w:jc w:val="center"/>
-        <w:rPr>
-          <w:rFonts w:ascii="Times New Roman" w:eastAsia="Times New Roman" w:hAnsi="Times New Roman" w:cs="Times New Roman"/>
-          <w:sz w:val="28"/>
-          <w:szCs w:val="28"/>
-          <w:lang w:val="en-US"/>
-        </w:rPr>
-      </w:pPr>
-    </w:p>
-    <w:p>
-      <w:pPr>
-        <w:jc w:val="center"/>
-        <w:rPr>
-          <w:rFonts w:ascii="Times New Roman" w:eastAsia="Times New Roman" w:hAnsi="Times New Roman" w:cs="Times New Roman"/>
-          <w:sz w:val="28"/>
-          <w:szCs w:val="28"/>
-          <w:lang w:val="uk-UA"/>
-        </w:rPr>
-      </w:pPr>
-      <w:proofErr w:type="spellStart"/>
-      <w:r>
-        <w:rPr>
-          <w:rFonts w:ascii="Times New Roman" w:eastAsia="Times New Roman" w:hAnsi="Times New Roman" w:cs="Times New Roman"/>
-          <w:sz w:val="28"/>
-          <w:szCs w:val="28"/>
-          <w:lang w:val="en-US"/>
-        </w:rPr>
-        <w:t>Algotester</w:t>
-      </w:r>
-      <w:proofErr w:type="spellEnd"/>
-      <w:r>
-        <w:rPr>
-          <w:rFonts w:ascii="Times New Roman" w:eastAsia="Times New Roman" w:hAnsi="Times New Roman" w:cs="Times New Roman"/>
-          <w:sz w:val="28"/>
-          <w:szCs w:val="28"/>
-          <w:lang w:val="en-US"/>
-        </w:rPr>
-        <w:t xml:space="preserve"> Lab </w:t>
-      </w:r>
-      <w:r>
-        <w:rPr>
-          <w:rFonts w:ascii="Times New Roman" w:eastAsia="Times New Roman" w:hAnsi="Times New Roman" w:cs="Times New Roman"/>
-          <w:sz w:val="28"/>
-          <w:szCs w:val="28"/>
-          <w:lang w:val="uk-UA"/>
-        </w:rPr>
-        <w:t>3</w:t>
-      </w:r>
-      <w:r>
-        <w:rPr>
-          <w:rFonts w:ascii="Times New Roman" w:eastAsia="Times New Roman" w:hAnsi="Times New Roman" w:cs="Times New Roman"/>
-          <w:sz w:val="28"/>
-          <w:szCs w:val="28"/>
-          <w:lang w:val="en-US"/>
-        </w:rPr>
-        <w:t>v</w:t>
-      </w:r>
-      <w:r>
-        <w:rPr>
-          <w:rFonts w:ascii="Times New Roman" w:eastAsia="Times New Roman" w:hAnsi="Times New Roman" w:cs="Times New Roman"/>
-          <w:sz w:val="28"/>
-          <w:szCs w:val="28"/>
-          <w:lang w:val="uk-UA"/>
-        </w:rPr>
-        <w:t>2</w:t>
-      </w:r>
-    </w:p>
-    <w:p>
-      <w:pPr>
-        <w:jc w:val="center"/>
-        <w:rPr>
-          <w:rFonts w:ascii="Times New Roman" w:eastAsia="Times New Roman" w:hAnsi="Times New Roman" w:cs="Times New Roman"/>
-          <w:sz w:val="28"/>
-          <w:szCs w:val="28"/>
-          <w:lang w:val="en-US"/>
-        </w:rPr>
-      </w:pPr>
-      <w:r>
-        <w:rPr>
-          <w:rFonts w:ascii="Times New Roman" w:eastAsia="Times New Roman" w:hAnsi="Times New Roman" w:cs="Times New Roman"/>
-          <w:sz w:val="28"/>
-          <w:szCs w:val="28"/>
-          <w:lang w:val="en-US"/>
-        </w:rPr>
-        <w:drawing>
-          <wp:inline distT="0" distB="0" distL="0" distR="0" wp14:anchorId="509DD106" wp14:editId="3604DE89">
-            <wp:extent cx="4343400" cy="1908590"/>
-            <wp:effectExtent l="0" t="0" r="0" b="0"/>
-            <wp:docPr id="18" name="Рисунок 18"/>
-            <wp:cNvGraphicFramePr>
-              <a:graphicFrameLocks xmlns:a="http://schemas.openxmlformats.org/drawingml/2006/main" noChangeAspect="1"/>
-            </wp:cNvGraphicFramePr>
-            <a:graphic xmlns:a="http://schemas.openxmlformats.org/drawingml/2006/main">
-              <a:graphicData uri="http://schemas.openxmlformats.org/drawingml/2006/picture">
-                <pic:pic xmlns:pic="http://schemas.openxmlformats.org/drawingml/2006/picture">
-                  <pic:nvPicPr>
-                    <pic:cNvPr id="0" name=""/>
-                    <pic:cNvPicPr/>
-                  </pic:nvPicPr>
-                  <pic:blipFill>
-                    <a:blip r:embed="rId21"/>
-                    <a:stretch>
-                      <a:fillRect/>
-                    </a:stretch>
-                  </pic:blipFill>
-                  <pic:spPr>
-                    <a:xfrm>
-                      <a:off x="0" y="0"/>
-                      <a:ext cx="4343455" cy="1908614"/>
-                    </a:xfrm>
-                    <a:prstGeom prst="rect">
-                      <a:avLst/>
-                    </a:prstGeom>
-                  </pic:spPr>
-                </pic:pic>
-              </a:graphicData>
-            </a:graphic>
-          </wp:inline>
-        </w:drawing>
-      </w:r>
-    </w:p>
-    <w:p>
-      <w:pPr>
-        <w:jc w:val="center"/>
-        <w:rPr>
-          <w:rFonts w:ascii="Times New Roman" w:eastAsia="Times New Roman" w:hAnsi="Times New Roman" w:cs="Times New Roman"/>
-          <w:sz w:val="28"/>
-          <w:szCs w:val="28"/>
-          <w:lang w:val="en-US"/>
-        </w:rPr>
-      </w:pPr>
-    </w:p>
-    <w:p>
-      <w:pPr>
-        <w:jc w:val="center"/>
-        <w:rPr>
-          <w:rFonts w:ascii="Times New Roman" w:eastAsia="Times New Roman" w:hAnsi="Times New Roman" w:cs="Times New Roman"/>
-          <w:sz w:val="28"/>
-          <w:szCs w:val="28"/>
-          <w:lang w:val="en-US"/>
-        </w:rPr>
-      </w:pPr>
-      <w:r>
-        <w:rPr>
-          <w:rFonts w:ascii="Times New Roman" w:eastAsia="Times New Roman" w:hAnsi="Times New Roman" w:cs="Times New Roman"/>
-          <w:sz w:val="28"/>
-          <w:szCs w:val="28"/>
-          <w:lang w:val="en-US"/>
-        </w:rPr>
-        <w:drawing>
-          <wp:inline distT="0" distB="0" distL="0" distR="0" wp14:anchorId="718E9CDE" wp14:editId="2F106EC1">
-            <wp:extent cx="5733415" cy="577017"/>
-            <wp:effectExtent l="0" t="0" r="635" b="0"/>
-            <wp:docPr id="23" name="Рисунок 23"/>
-            <wp:cNvGraphicFramePr>
-              <a:graphicFrameLocks xmlns:a="http://schemas.openxmlformats.org/drawingml/2006/main" noChangeAspect="1"/>
-            </wp:cNvGraphicFramePr>
-            <a:graphic xmlns:a="http://schemas.openxmlformats.org/drawingml/2006/main">
-              <a:graphicData uri="http://schemas.openxmlformats.org/drawingml/2006/picture">
-                <pic:pic xmlns:pic="http://schemas.openxmlformats.org/drawingml/2006/picture">
-                  <pic:nvPicPr>
-                    <pic:cNvPr id="0" name=""/>
-                    <pic:cNvPicPr/>
-                  </pic:nvPicPr>
-                  <pic:blipFill>
-                    <a:blip r:embed="rId22"/>
-                    <a:stretch>
-                      <a:fillRect/>
-                    </a:stretch>
-                  </pic:blipFill>
-                  <pic:spPr>
-                    <a:xfrm>
-                      <a:off x="0" y="0"/>
-                      <a:ext cx="5733415" cy="577017"/>
-                    </a:xfrm>
-                    <a:prstGeom prst="rect">
-                      <a:avLst/>
-                    </a:prstGeom>
-                  </pic:spPr>
-                </pic:pic>
-              </a:graphicData>
-            </a:graphic>
-          </wp:inline>
-        </w:drawing>
-      </w:r>
-    </w:p>
-    <w:p>
-      <w:pPr>
-        <w:jc w:val="center"/>
-        <w:rPr>
-          <w:rFonts w:ascii="Times New Roman" w:hAnsi="Times New Roman" w:cs="Times New Roman"/>
-          <w:sz w:val="28"/>
-          <w:szCs w:val="28"/>
-          <w:lang w:val="en-US"/>
-        </w:rPr>
-      </w:pPr>
-      <w:proofErr w:type="spellStart"/>
-      <w:r>
-        <w:rPr>
-          <w:rFonts w:ascii="Times New Roman" w:hAnsi="Times New Roman" w:cs="Times New Roman"/>
-          <w:sz w:val="28"/>
-          <w:szCs w:val="28"/>
-          <w:lang w:val="uk-UA"/>
-        </w:rPr>
-        <w:t>Затратність</w:t>
-      </w:r>
-      <w:proofErr w:type="spellEnd"/>
-      <w:r>
-        <w:rPr>
-          <w:rFonts w:ascii="Times New Roman" w:hAnsi="Times New Roman" w:cs="Times New Roman"/>
-          <w:sz w:val="28"/>
-          <w:szCs w:val="28"/>
-          <w:lang w:val="uk-UA"/>
-        </w:rPr>
-        <w:t xml:space="preserve"> </w:t>
-      </w:r>
-      <w:r>
-        <w:rPr>
-          <w:rFonts w:ascii="Times New Roman" w:hAnsi="Times New Roman" w:cs="Times New Roman"/>
-          <w:sz w:val="28"/>
-          <w:szCs w:val="28"/>
-          <w:lang w:val="en-US"/>
-        </w:rPr>
-        <w:t>~</w:t>
-      </w:r>
-      <w:r>
-        <w:rPr>
-          <w:rFonts w:ascii="Times New Roman" w:hAnsi="Times New Roman" w:cs="Times New Roman"/>
-          <w:sz w:val="28"/>
-          <w:szCs w:val="28"/>
-          <w:lang w:val="uk-UA"/>
-        </w:rPr>
-        <w:t>1</w:t>
-      </w:r>
-      <w:r>
-        <w:rPr>
-          <w:rFonts w:ascii="Times New Roman" w:hAnsi="Times New Roman" w:cs="Times New Roman"/>
-          <w:sz w:val="28"/>
-          <w:szCs w:val="28"/>
-          <w:lang w:val="en-US"/>
-        </w:rPr>
-        <w:t>5</w:t>
-      </w:r>
-      <w:proofErr w:type="spellStart"/>
-      <w:r>
-        <w:rPr>
-          <w:rFonts w:ascii="Times New Roman" w:hAnsi="Times New Roman" w:cs="Times New Roman"/>
-          <w:sz w:val="28"/>
-          <w:szCs w:val="28"/>
-          <w:lang w:val="uk-UA"/>
-        </w:rPr>
-        <w:t>хв</w:t>
-      </w:r>
-      <w:proofErr w:type="spellEnd"/>
-    </w:p>
-    <w:p>
-      <w:pPr>
-        <w:jc w:val="center"/>
-        <w:rPr>
-          <w:rFonts w:ascii="Times New Roman" w:hAnsi="Times New Roman" w:cs="Times New Roman"/>
-          <w:b/>
-          <w:sz w:val="32"/>
-          <w:szCs w:val="32"/>
-          <w:lang w:val="en-US"/>
-        </w:rPr>
-      </w:pPr>
-    </w:p>
-    <w:p>
-      <w:pPr>
-        <w:jc w:val="center"/>
-        <w:rPr>
-          <w:rFonts w:ascii="Times New Roman" w:hAnsi="Times New Roman" w:cs="Times New Roman"/>
-          <w:b/>
-          <w:sz w:val="32"/>
-          <w:szCs w:val="32"/>
-          <w:lang w:val="en-US"/>
-        </w:rPr>
-      </w:pPr>
-    </w:p>
-    <w:p>
-      <w:pPr>
-        <w:jc w:val="center"/>
-        <w:rPr>
-          <w:rFonts w:ascii="Times New Roman" w:hAnsi="Times New Roman" w:cs="Times New Roman"/>
-          <w:b/>
-          <w:sz w:val="32"/>
-          <w:szCs w:val="32"/>
-          <w:lang w:val="en-US"/>
-        </w:rPr>
-      </w:pPr>
-    </w:p>
-    <w:p>
-      <w:pPr>
-        <w:jc w:val="center"/>
-        <w:rPr>
-          <w:rFonts w:ascii="Times New Roman" w:eastAsia="Times New Roman" w:hAnsi="Times New Roman" w:cs="Times New Roman"/>
-          <w:sz w:val="28"/>
-          <w:szCs w:val="28"/>
-          <w:lang w:val="en-US"/>
-        </w:rPr>
-      </w:pPr>
-      <w:r>
-        <w:rPr>
-          <w:rFonts w:ascii="Times New Roman" w:eastAsia="Times New Roman" w:hAnsi="Times New Roman" w:cs="Times New Roman"/>
-          <w:sz w:val="28"/>
-          <w:szCs w:val="28"/>
-          <w:lang w:val="en-US"/>
-        </w:rPr>
-        <w:t>Class Practice Task</w:t>
-      </w:r>
-    </w:p>
-    <w:p>
-      <w:pPr>
-        <w:jc w:val="center"/>
-        <w:rPr>
-          <w:rFonts w:ascii="Times New Roman" w:eastAsia="Times New Roman" w:hAnsi="Times New Roman" w:cs="Times New Roman"/>
-          <w:sz w:val="28"/>
-          <w:szCs w:val="28"/>
-          <w:lang w:val="en-US"/>
-        </w:rPr>
-      </w:pPr>
-      <w:r>
-        <w:rPr>
-          <w:rFonts w:ascii="Times New Roman" w:eastAsia="Times New Roman" w:hAnsi="Times New Roman" w:cs="Times New Roman"/>
-          <w:sz w:val="28"/>
-          <w:szCs w:val="28"/>
-          <w:lang w:val="en-US"/>
-        </w:rPr>
-        <w:drawing>
-          <wp:inline distT="0" distB="0" distL="0" distR="0" wp14:anchorId="0CFC73E0" wp14:editId="3B4823D0">
-            <wp:extent cx="5733415" cy="2286628"/>
-            <wp:effectExtent l="0" t="0" r="635" b="0"/>
-            <wp:docPr id="19" name="Рисунок 19"/>
-            <wp:cNvGraphicFramePr>
-              <a:graphicFrameLocks xmlns:a="http://schemas.openxmlformats.org/drawingml/2006/main" noChangeAspect="1"/>
-            </wp:cNvGraphicFramePr>
-            <a:graphic xmlns:a="http://schemas.openxmlformats.org/drawingml/2006/main">
-              <a:graphicData uri="http://schemas.openxmlformats.org/drawingml/2006/picture">
-                <pic:pic xmlns:pic="http://schemas.openxmlformats.org/drawingml/2006/picture">
-                  <pic:nvPicPr>
-                    <pic:cNvPr id="0" name=""/>
-                    <pic:cNvPicPr/>
-                  </pic:nvPicPr>
-                  <pic:blipFill>
-                    <a:blip r:embed="rId23"/>
-                    <a:stretch>
-                      <a:fillRect/>
-                    </a:stretch>
-                  </pic:blipFill>
-                  <pic:spPr>
-                    <a:xfrm>
-                      <a:off x="0" y="0"/>
-                      <a:ext cx="5733415" cy="2286628"/>
-                    </a:xfrm>
-                    <a:prstGeom prst="rect">
-                      <a:avLst/>
-                    </a:prstGeom>
-                  </pic:spPr>
-                </pic:pic>
-              </a:graphicData>
-            </a:graphic>
-          </wp:inline>
-        </w:drawing>
-      </w:r>
-    </w:p>
-    <w:p>
-      <w:pPr>
-        <w:jc w:val="center"/>
-        <w:rPr>
-          <w:rFonts w:ascii="Times New Roman" w:eastAsia="Times New Roman" w:hAnsi="Times New Roman" w:cs="Times New Roman"/>
-          <w:sz w:val="28"/>
-          <w:szCs w:val="28"/>
-          <w:lang w:val="en-US"/>
-        </w:rPr>
-      </w:pPr>
-      <w:proofErr w:type="spellStart"/>
-      <w:r>
-        <w:rPr>
-          <w:rFonts w:ascii="Times New Roman" w:hAnsi="Times New Roman" w:cs="Times New Roman"/>
-          <w:sz w:val="28"/>
-          <w:szCs w:val="28"/>
-          <w:lang w:val="uk-UA"/>
-        </w:rPr>
-        <w:t>Затратність</w:t>
-      </w:r>
-      <w:proofErr w:type="spellEnd"/>
-      <w:r>
-        <w:rPr>
-          <w:rFonts w:ascii="Times New Roman" w:hAnsi="Times New Roman" w:cs="Times New Roman"/>
-          <w:sz w:val="28"/>
-          <w:szCs w:val="28"/>
-          <w:lang w:val="uk-UA"/>
-        </w:rPr>
-        <w:t xml:space="preserve"> </w:t>
-      </w:r>
-      <w:r>
-        <w:rPr>
-          <w:rFonts w:ascii="Times New Roman" w:eastAsia="Times New Roman" w:hAnsi="Times New Roman" w:cs="Times New Roman"/>
-          <w:sz w:val="28"/>
-          <w:szCs w:val="28"/>
-          <w:lang w:val="en-US"/>
-        </w:rPr>
-        <w:t>~5</w:t>
-      </w:r>
-      <w:r>
-        <w:rPr>
-          <w:rFonts w:ascii="Times New Roman" w:eastAsia="Times New Roman" w:hAnsi="Times New Roman" w:cs="Times New Roman"/>
-          <w:sz w:val="28"/>
-          <w:szCs w:val="28"/>
-          <w:lang w:val="en-US"/>
-        </w:rPr>
-        <w:t>0</w:t>
-      </w:r>
-      <w:proofErr w:type="spellStart"/>
-      <w:r>
-        <w:rPr>
-          <w:rFonts w:ascii="Times New Roman" w:eastAsia="Times New Roman" w:hAnsi="Times New Roman" w:cs="Times New Roman"/>
-          <w:sz w:val="28"/>
-          <w:szCs w:val="28"/>
-          <w:lang w:val="uk-UA"/>
-        </w:rPr>
-        <w:t>хв</w:t>
-      </w:r>
-      <w:proofErr w:type="spellEnd"/>
-      <w:r>
-        <w:rPr>
-          <w:rFonts w:ascii="Times New Roman" w:eastAsia="Times New Roman" w:hAnsi="Times New Roman" w:cs="Times New Roman"/>
-          <w:sz w:val="28"/>
-          <w:szCs w:val="28"/>
-          <w:lang w:val="en-US"/>
-        </w:rPr>
-        <w:t xml:space="preserve"> (</w:t>
-      </w:r>
-      <w:r>
-        <w:rPr>
-          <w:rFonts w:ascii="Times New Roman" w:eastAsia="Times New Roman" w:hAnsi="Times New Roman" w:cs="Times New Roman"/>
-          <w:sz w:val="28"/>
-          <w:szCs w:val="28"/>
-          <w:lang w:val="uk-UA"/>
-        </w:rPr>
-        <w:t xml:space="preserve">а на легшу версію 3хв </w:t>
-      </w:r>
-      <w:r>
-        <w:rPr>
-          <w:rFonts w:ascii="Times New Roman" w:eastAsia="Times New Roman" w:hAnsi="Times New Roman" w:cs="Times New Roman"/>
-          <w:sz w:val="28"/>
-          <w:szCs w:val="28"/>
-          <w:lang w:val="en-US"/>
-        </w:rPr>
-        <w:sym w:font="Wingdings" w:char="F04C"/>
-      </w:r>
-      <w:r>
-        <w:rPr>
-          <w:rFonts w:ascii="Times New Roman" w:eastAsia="Times New Roman" w:hAnsi="Times New Roman" w:cs="Times New Roman"/>
-          <w:sz w:val="28"/>
-          <w:szCs w:val="28"/>
-          <w:lang w:val="en-US"/>
-        </w:rPr>
-        <w:t>)</w:t>
-      </w:r>
-    </w:p>
-    <w:p>
-      <w:pPr>
-        <w:rPr>
-          <w:rFonts w:ascii="Times New Roman" w:eastAsia="Times New Roman" w:hAnsi="Times New Roman" w:cs="Times New Roman"/>
-          <w:sz w:val="28"/>
-          <w:szCs w:val="28"/>
-          <w:lang w:val="en-US"/>
-        </w:rPr>
-      </w:pPr>
-      <w:r>
-        <w:rPr>
-          <w:rFonts w:ascii="Times New Roman" w:eastAsia="Times New Roman" w:hAnsi="Times New Roman" w:cs="Times New Roman"/>
-          <w:sz w:val="28"/>
-          <w:szCs w:val="28"/>
-          <w:lang w:val="en-US"/>
-        </w:rPr>
-        <w:br w:type="page"/>
-      </w:r>
-    </w:p>
-    <w:p>
-      <w:pPr>
-        <w:jc w:val="center"/>
-        <w:rPr>
-          <w:rFonts w:ascii="Times New Roman" w:eastAsia="Times New Roman" w:hAnsi="Times New Roman" w:cs="Times New Roman"/>
-          <w:sz w:val="28"/>
-          <w:szCs w:val="28"/>
-          <w:lang w:val="en-US"/>
-        </w:rPr>
-      </w:pPr>
-    </w:p>
-    <w:p>
-      <w:pPr>
-        <w:jc w:val="center"/>
-        <w:rPr>
-          <w:rFonts w:ascii="Times New Roman" w:eastAsia="Times New Roman" w:hAnsi="Times New Roman" w:cs="Times New Roman"/>
-          <w:sz w:val="28"/>
-          <w:szCs w:val="28"/>
-          <w:lang w:val="en-US"/>
-        </w:rPr>
-      </w:pPr>
-      <w:proofErr w:type="spellStart"/>
-      <w:r>
-        <w:rPr>
-          <w:rFonts w:ascii="Times New Roman" w:eastAsia="Times New Roman" w:hAnsi="Times New Roman" w:cs="Times New Roman"/>
-          <w:sz w:val="28"/>
-          <w:szCs w:val="28"/>
-          <w:lang w:val="uk-UA"/>
-        </w:rPr>
-        <w:t>Self</w:t>
-      </w:r>
-      <w:proofErr w:type="spellEnd"/>
-      <w:r>
-        <w:rPr>
-          <w:rFonts w:ascii="Times New Roman" w:eastAsia="Times New Roman" w:hAnsi="Times New Roman" w:cs="Times New Roman"/>
-          <w:sz w:val="28"/>
-          <w:szCs w:val="28"/>
-          <w:lang w:val="uk-UA"/>
-        </w:rPr>
-        <w:t xml:space="preserve"> </w:t>
-      </w:r>
-      <w:proofErr w:type="spellStart"/>
-      <w:r>
-        <w:rPr>
-          <w:rFonts w:ascii="Times New Roman" w:eastAsia="Times New Roman" w:hAnsi="Times New Roman" w:cs="Times New Roman"/>
-          <w:sz w:val="28"/>
-          <w:szCs w:val="28"/>
-          <w:lang w:val="uk-UA"/>
-        </w:rPr>
-        <w:t>Practice</w:t>
-      </w:r>
-      <w:proofErr w:type="spellEnd"/>
-      <w:r>
-        <w:rPr>
-          <w:rFonts w:ascii="Times New Roman" w:eastAsia="Times New Roman" w:hAnsi="Times New Roman" w:cs="Times New Roman"/>
-          <w:sz w:val="28"/>
-          <w:szCs w:val="28"/>
-          <w:lang w:val="uk-UA"/>
-        </w:rPr>
-        <w:t xml:space="preserve"> </w:t>
-      </w:r>
-      <w:proofErr w:type="spellStart"/>
-      <w:r>
-        <w:rPr>
-          <w:rFonts w:ascii="Times New Roman" w:eastAsia="Times New Roman" w:hAnsi="Times New Roman" w:cs="Times New Roman"/>
-          <w:sz w:val="28"/>
-          <w:szCs w:val="28"/>
-          <w:lang w:val="uk-UA"/>
-        </w:rPr>
-        <w:t>Task</w:t>
-      </w:r>
-      <w:proofErr w:type="spellEnd"/>
-    </w:p>
-    <w:p>
-      <w:pPr>
-        <w:jc w:val="center"/>
-        <w:rPr>
-          <w:rFonts w:ascii="Times New Roman" w:eastAsia="Times New Roman" w:hAnsi="Times New Roman" w:cs="Times New Roman"/>
-          <w:sz w:val="28"/>
-          <w:szCs w:val="28"/>
-          <w:lang w:val="uk-UA"/>
-        </w:rPr>
-      </w:pPr>
-    </w:p>
-    <w:p>
-      <w:pPr>
-        <w:jc w:val="center"/>
-        <w:rPr>
-          <w:rFonts w:ascii="Times New Roman" w:eastAsia="Times New Roman" w:hAnsi="Times New Roman" w:cs="Times New Roman"/>
-          <w:sz w:val="28"/>
-          <w:szCs w:val="28"/>
-          <w:lang w:val="uk-UA"/>
-        </w:rPr>
-      </w:pPr>
-      <w:r>
-        <w:rPr>
-          <w:rFonts w:ascii="Times New Roman" w:eastAsia="Times New Roman" w:hAnsi="Times New Roman" w:cs="Times New Roman"/>
-          <w:sz w:val="28"/>
-          <w:szCs w:val="28"/>
-          <w:lang w:val="uk-UA"/>
-        </w:rPr>
-        <w:drawing>
-          <wp:inline distT="0" distB="0" distL="0" distR="0" wp14:anchorId="3ED0FA15" wp14:editId="2C364D2C">
-            <wp:extent cx="5733415" cy="2546959"/>
-            <wp:effectExtent l="0" t="0" r="635" b="6350"/>
-            <wp:docPr id="20" name="Рисунок 20"/>
-            <wp:cNvGraphicFramePr>
-              <a:graphicFrameLocks xmlns:a="http://schemas.openxmlformats.org/drawingml/2006/main" noChangeAspect="1"/>
-            </wp:cNvGraphicFramePr>
-            <a:graphic xmlns:a="http://schemas.openxmlformats.org/drawingml/2006/main">
-              <a:graphicData uri="http://schemas.openxmlformats.org/drawingml/2006/picture">
-                <pic:pic xmlns:pic="http://schemas.openxmlformats.org/drawingml/2006/picture">
-                  <pic:nvPicPr>
-                    <pic:cNvPr id="0" name=""/>
-                    <pic:cNvPicPr/>
-                  </pic:nvPicPr>
-                  <pic:blipFill>
-                    <a:blip r:embed="rId24"/>
-                    <a:stretch>
-                      <a:fillRect/>
-                    </a:stretch>
-                  </pic:blipFill>
-                  <pic:spPr>
-                    <a:xfrm>
-                      <a:off x="0" y="0"/>
-                      <a:ext cx="5733415" cy="2546959"/>
-                    </a:xfrm>
-                    <a:prstGeom prst="rect">
-                      <a:avLst/>
-                    </a:prstGeom>
-                  </pic:spPr>
-                </pic:pic>
-              </a:graphicData>
-            </a:graphic>
-          </wp:inline>
-        </w:drawing>
-      </w:r>
-    </w:p>
-    <w:p>
-      <w:pPr>
-        <w:jc w:val="center"/>
-        <w:rPr>
-          <w:rFonts w:ascii="Times New Roman" w:hAnsi="Times New Roman" w:cs="Times New Roman"/>
-          <w:b/>
-          <w:sz w:val="32"/>
-          <w:szCs w:val="32"/>
-          <w:lang w:val="en-US"/>
-        </w:rPr>
-      </w:pPr>
-    </w:p>
-    <w:p>
-      <w:pPr>
-        <w:jc w:val="center"/>
-        <w:rPr>
-          <w:rFonts w:ascii="Times New Roman" w:hAnsi="Times New Roman" w:cs="Times New Roman"/>
-          <w:b/>
-          <w:sz w:val="32"/>
-          <w:szCs w:val="32"/>
-          <w:lang w:val="en-US"/>
-        </w:rPr>
-      </w:pPr>
-      <w:r>
-        <w:rPr>
-          <w:rFonts w:ascii="Times New Roman" w:hAnsi="Times New Roman" w:cs="Times New Roman"/>
-          <w:b/>
-          <w:sz w:val="32"/>
-          <w:szCs w:val="32"/>
-          <w:lang w:val="en-US"/>
-        </w:rPr>
-        <w:drawing>
-          <wp:inline distT="0" distB="0" distL="0" distR="0" wp14:anchorId="1818DE9B" wp14:editId="35DAF74E">
-            <wp:extent cx="3957638" cy="2018987"/>
-            <wp:effectExtent l="0" t="0" r="5080" b="635"/>
-            <wp:docPr id="21" name="Рисунок 21"/>
-            <wp:cNvGraphicFramePr>
-              <a:graphicFrameLocks xmlns:a="http://schemas.openxmlformats.org/drawingml/2006/main" noChangeAspect="1"/>
-            </wp:cNvGraphicFramePr>
-            <a:graphic xmlns:a="http://schemas.openxmlformats.org/drawingml/2006/main">
-              <a:graphicData uri="http://schemas.openxmlformats.org/drawingml/2006/picture">
-                <pic:pic xmlns:pic="http://schemas.openxmlformats.org/drawingml/2006/picture">
-                  <pic:nvPicPr>
-                    <pic:cNvPr id="0" name=""/>
-                    <pic:cNvPicPr/>
-                  </pic:nvPicPr>
-                  <pic:blipFill>
-                    <a:blip r:embed="rId25"/>
-                    <a:stretch>
-                      <a:fillRect/>
-                    </a:stretch>
-                  </pic:blipFill>
-                  <pic:spPr>
-                    <a:xfrm>
-                      <a:off x="0" y="0"/>
                       <a:ext cx="3961301" cy="2020856"/>
                     </a:xfrm>
                     <a:prstGeom prst="rect">
@@ -10003,8 +9747,6 @@
         </w:rPr>
         <w:t xml:space="preserve"> вказівників і динамічних масивів дозволяє зекономити пам'ять і гнучко управляти даними, а розуміння структур даних та алгоритмів обробки допомагає створювати оптимізовані рішення для різноманітних задач. </w:t>
       </w:r>
-      <w:bookmarkStart w:id="0" w:name="_GoBack"/>
-      <w:bookmarkEnd w:id="0"/>
     </w:p>
     <w:sectPr>
       <w:pgSz w:w="11909" w:h="16834"/>
@@ -14870,7 +14612,7 @@
 </file>
 
 <file path=customXml/itemProps1.xml><?xml version="1.0" encoding="utf-8"?>
-<ds:datastoreItem xmlns:ds="http://schemas.openxmlformats.org/officeDocument/2006/customXml" ds:itemID="{C1B0DDDC-7CA7-4F5E-8565-E4DE784B06BE}">
+<ds:datastoreItem xmlns:ds="http://schemas.openxmlformats.org/officeDocument/2006/customXml" ds:itemID="{E0C68030-560A-4704-96AC-3C2D80F16EC3}">
   <ds:schemaRefs>
     <ds:schemaRef ds:uri="http://schemas.openxmlformats.org/officeDocument/2006/bibliography"/>
   </ds:schemaRefs>

</xml_diff>